<commit_message>
mengedit dan melengkapi file skripsi
</commit_message>
<xml_diff>
--- a/Iik Muspik/01. Skripsi Iik Sistem Informasi Pengelolaan Data Penduduk Desa Cengal.docx
+++ b/Iik Muspik/01. Skripsi Iik Sistem Informasi Pengelolaan Data Penduduk Desa Cengal.docx
@@ -7763,6 +7763,7 @@
               <w:t xml:space="preserve"> </w:t>
             </w:r>
             <w:proofErr w:type="spellStart"/>
+            <w:proofErr w:type="gramStart"/>
             <w:r>
               <w:rPr>
                 <w:rFonts w:cs="Times New Roman"/>
@@ -7778,6 +7779,7 @@
               </w:rPr>
               <w:t xml:space="preserve"> :</w:t>
             </w:r>
+            <w:proofErr w:type="gramEnd"/>
           </w:p>
           <w:p>
             <w:pPr>
@@ -8797,6 +8799,7 @@
               <w:t xml:space="preserve"> </w:t>
             </w:r>
             <w:proofErr w:type="spellStart"/>
+            <w:proofErr w:type="gramStart"/>
             <w:r>
               <w:rPr>
                 <w:rFonts w:cs="Times New Roman"/>
@@ -8805,6 +8808,7 @@
               <w:t>menggunakanbrowser.Secara</w:t>
             </w:r>
             <w:proofErr w:type="spellEnd"/>
+            <w:proofErr w:type="gramEnd"/>
             <w:r>
               <w:rPr>
                 <w:rFonts w:cs="Times New Roman"/>
@@ -9611,6 +9615,7 @@
               <w:t xml:space="preserve"> yang </w:t>
             </w:r>
             <w:proofErr w:type="spellStart"/>
+            <w:proofErr w:type="gramStart"/>
             <w:r>
               <w:rPr>
                 <w:rFonts w:cs="Times New Roman"/>
@@ -9619,6 +9624,7 @@
               <w:t>dikehendaki,dan</w:t>
             </w:r>
             <w:proofErr w:type="spellEnd"/>
+            <w:proofErr w:type="gramEnd"/>
             <w:r>
               <w:rPr>
                 <w:rFonts w:cs="Times New Roman"/>
@@ -14291,10 +14297,10 @@
                   <v:path o:extrusionok="f" gradientshapeok="t" o:connecttype="rect"/>
                   <o:lock v:ext="edit" aspectratio="t"/>
                 </v:shapetype>
-                <v:shape id="_x0000_i1698" type="#_x0000_t75" style="width:419.1pt;height:472.1pt" o:ole="">
+                <v:shape id="_x0000_i1698" type="#_x0000_t75" style="width:419.25pt;height:472.5pt" o:ole="">
                   <v:imagedata r:id="rId33" o:title=""/>
                 </v:shape>
-                <o:OLEObject Type="Embed" ProgID="Visio.Drawing.15" ShapeID="_x0000_i1698" DrawAspect="Content" ObjectID="_1655899794" r:id="rId34"/>
+                <o:OLEObject Type="Embed" ProgID="Visio.Drawing.15" ShapeID="_x0000_i1698" DrawAspect="Content" ObjectID="_1655919416" r:id="rId34"/>
               </w:object>
             </w:r>
           </w:p>
@@ -14421,10 +14427,10 @@
             </w:pPr>
             <w:r>
               <w:object w:dxaOrig="10246" w:dyaOrig="12526" w14:anchorId="60CDD362">
-                <v:shape id="_x0000_i1699" type="#_x0000_t75" style="width:434.7pt;height:534.55pt" o:ole="">
+                <v:shape id="_x0000_i1699" type="#_x0000_t75" style="width:435pt;height:534.75pt" o:ole="">
                   <v:imagedata r:id="rId35" o:title=""/>
                 </v:shape>
-                <o:OLEObject Type="Embed" ProgID="Visio.Drawing.15" ShapeID="_x0000_i1699" DrawAspect="Content" ObjectID="_1655899795" r:id="rId36"/>
+                <o:OLEObject Type="Embed" ProgID="Visio.Drawing.15" ShapeID="_x0000_i1699" DrawAspect="Content" ObjectID="_1655919417" r:id="rId36"/>
               </w:object>
             </w:r>
           </w:p>
@@ -14548,10 +14554,10 @@
             </w:pPr>
             <w:r>
               <w:object w:dxaOrig="10246" w:dyaOrig="13081" w14:anchorId="213EA6E0">
-                <v:shape id="_x0000_i1700" type="#_x0000_t75" style="width:426.55pt;height:546.1pt" o:ole="">
+                <v:shape id="_x0000_i1700" type="#_x0000_t75" style="width:426.75pt;height:546pt" o:ole="">
                   <v:imagedata r:id="rId37" o:title=""/>
                 </v:shape>
-                <o:OLEObject Type="Embed" ProgID="Visio.Drawing.15" ShapeID="_x0000_i1700" DrawAspect="Content" ObjectID="_1655899796" r:id="rId38"/>
+                <o:OLEObject Type="Embed" ProgID="Visio.Drawing.15" ShapeID="_x0000_i1700" DrawAspect="Content" ObjectID="_1655919418" r:id="rId38"/>
               </w:object>
             </w:r>
           </w:p>
@@ -16304,10 +16310,10 @@
             </w:pPr>
             <w:r>
               <w:object w:dxaOrig="13831" w:dyaOrig="18196" w14:anchorId="508E39CF">
-                <v:shape id="_x0000_i1701" type="#_x0000_t75" style="width:458.5pt;height:580.75pt" o:ole="">
+                <v:shape id="_x0000_i1701" type="#_x0000_t75" style="width:458.25pt;height:580.5pt" o:ole="">
                   <v:imagedata r:id="rId39" o:title=""/>
                 </v:shape>
-                <o:OLEObject Type="Embed" ProgID="Visio.Drawing.15" ShapeID="_x0000_i1701" DrawAspect="Content" ObjectID="_1655899797" r:id="rId40"/>
+                <o:OLEObject Type="Embed" ProgID="Visio.Drawing.15" ShapeID="_x0000_i1701" DrawAspect="Content" ObjectID="_1655919419" r:id="rId40"/>
               </w:object>
             </w:r>
           </w:p>
@@ -16534,10 +16540,10 @@
             </w:pPr>
             <w:r>
               <w:object w:dxaOrig="18196" w:dyaOrig="9166" w14:anchorId="53A053DA">
-                <v:shape id="_x0000_i1702" type="#_x0000_t75" style="width:467.3pt;height:235.7pt" o:ole="">
+                <v:shape id="_x0000_i1702" type="#_x0000_t75" style="width:468pt;height:235.5pt" o:ole="">
                   <v:imagedata r:id="rId41" o:title=""/>
                 </v:shape>
-                <o:OLEObject Type="Embed" ProgID="Visio.Drawing.15" ShapeID="_x0000_i1702" DrawAspect="Content" ObjectID="_1655899798" r:id="rId42"/>
+                <o:OLEObject Type="Embed" ProgID="Visio.Drawing.15" ShapeID="_x0000_i1702" DrawAspect="Content" ObjectID="_1655919420" r:id="rId42"/>
               </w:object>
             </w:r>
           </w:p>
@@ -16897,10 +16903,10 @@
             </w:pPr>
             <w:r>
               <w:object w:dxaOrig="14011" w:dyaOrig="13831" w14:anchorId="69322CD6">
-                <v:shape id="_x0000_i1703" type="#_x0000_t75" style="width:468pt;height:461.9pt" o:ole="">
+                <v:shape id="_x0000_i1703" type="#_x0000_t75" style="width:468pt;height:462pt" o:ole="">
                   <v:imagedata r:id="rId43" o:title=""/>
                 </v:shape>
-                <o:OLEObject Type="Embed" ProgID="Visio.Drawing.15" ShapeID="_x0000_i1703" DrawAspect="Content" ObjectID="_1655899799" r:id="rId44"/>
+                <o:OLEObject Type="Embed" ProgID="Visio.Drawing.15" ShapeID="_x0000_i1703" DrawAspect="Content" ObjectID="_1655919421" r:id="rId44"/>
               </w:object>
             </w:r>
           </w:p>
@@ -16993,10 +16999,10 @@
             </w:pPr>
             <w:r>
               <w:object w:dxaOrig="11206" w:dyaOrig="12166" w14:anchorId="13D48040">
-                <v:shape id="_x0000_i1809" type="#_x0000_t75" style="width:375.6pt;height:375.6pt" o:ole="">
+                <v:shape id="_x0000_i1809" type="#_x0000_t75" style="width:375.75pt;height:375pt" o:ole="">
                   <v:imagedata r:id="rId45" o:title=""/>
                 </v:shape>
-                <o:OLEObject Type="Embed" ProgID="Visio.Drawing.15" ShapeID="_x0000_i1809" DrawAspect="Content" ObjectID="_1655899800" r:id="rId46"/>
+                <o:OLEObject Type="Embed" ProgID="Visio.Drawing.15" ShapeID="_x0000_i1809" DrawAspect="Content" ObjectID="_1655919422" r:id="rId46"/>
               </w:object>
             </w:r>
           </w:p>
@@ -17097,10 +17103,10 @@
             </w:pPr>
             <w:r>
               <w:object w:dxaOrig="11206" w:dyaOrig="12166" w14:anchorId="24418103">
-                <v:shape id="_x0000_i1806" type="#_x0000_t75" style="width:355.25pt;height:385.15pt" o:ole="">
+                <v:shape id="_x0000_i1806" type="#_x0000_t75" style="width:355.5pt;height:384.75pt" o:ole="">
                   <v:imagedata r:id="rId47" o:title=""/>
                 </v:shape>
-                <o:OLEObject Type="Embed" ProgID="Visio.Drawing.15" ShapeID="_x0000_i1806" DrawAspect="Content" ObjectID="_1655899801" r:id="rId48"/>
+                <o:OLEObject Type="Embed" ProgID="Visio.Drawing.15" ShapeID="_x0000_i1806" DrawAspect="Content" ObjectID="_1655919423" r:id="rId48"/>
               </w:object>
             </w:r>
           </w:p>
@@ -17211,10 +17217,10 @@
             </w:pPr>
             <w:r>
               <w:object w:dxaOrig="11206" w:dyaOrig="12166" w14:anchorId="4F34AB6B">
-                <v:shape id="_x0000_i1706" type="#_x0000_t75" style="width:373.6pt;height:406.2pt" o:ole="">
+                <v:shape id="_x0000_i1706" type="#_x0000_t75" style="width:373.5pt;height:406.5pt" o:ole="">
                   <v:imagedata r:id="rId49" o:title=""/>
                 </v:shape>
-                <o:OLEObject Type="Embed" ProgID="Visio.Drawing.15" ShapeID="_x0000_i1706" DrawAspect="Content" ObjectID="_1655899802" r:id="rId50"/>
+                <o:OLEObject Type="Embed" ProgID="Visio.Drawing.15" ShapeID="_x0000_i1706" DrawAspect="Content" ObjectID="_1655919424" r:id="rId50"/>
               </w:object>
             </w:r>
           </w:p>
@@ -17304,10 +17310,10 @@
             </w:pPr>
             <w:r>
               <w:object w:dxaOrig="11430" w:dyaOrig="12166" w14:anchorId="0808BA80">
-                <v:shape id="_x0000_i1707" type="#_x0000_t75" style="width:358.65pt;height:382.4pt" o:ole="">
+                <v:shape id="_x0000_i1707" type="#_x0000_t75" style="width:359.25pt;height:382.5pt" o:ole="">
                   <v:imagedata r:id="rId51" o:title=""/>
                 </v:shape>
-                <o:OLEObject Type="Embed" ProgID="Visio.Drawing.15" ShapeID="_x0000_i1707" DrawAspect="Content" ObjectID="_1655899803" r:id="rId52"/>
+                <o:OLEObject Type="Embed" ProgID="Visio.Drawing.15" ShapeID="_x0000_i1707" DrawAspect="Content" ObjectID="_1655919425" r:id="rId52"/>
               </w:object>
             </w:r>
           </w:p>
@@ -17409,10 +17415,10 @@
             </w:pPr>
             <w:r>
               <w:object w:dxaOrig="11430" w:dyaOrig="12166" w14:anchorId="3076BAC9">
-                <v:shape id="_x0000_i1708" type="#_x0000_t75" style="width:362.05pt;height:385.15pt" o:ole="">
+                <v:shape id="_x0000_i1708" type="#_x0000_t75" style="width:361.5pt;height:384.75pt" o:ole="">
                   <v:imagedata r:id="rId53" o:title=""/>
                 </v:shape>
-                <o:OLEObject Type="Embed" ProgID="Visio.Drawing.15" ShapeID="_x0000_i1708" DrawAspect="Content" ObjectID="_1655899804" r:id="rId54"/>
+                <o:OLEObject Type="Embed" ProgID="Visio.Drawing.15" ShapeID="_x0000_i1708" DrawAspect="Content" ObjectID="_1655919426" r:id="rId54"/>
               </w:object>
             </w:r>
           </w:p>
@@ -17905,10 +17911,10 @@
             </w:pPr>
             <w:r>
               <w:object w:dxaOrig="13186" w:dyaOrig="11235" w14:anchorId="5CE06656">
-                <v:shape id="_x0000_i1797" type="#_x0000_t75" style="width:351.15pt;height:290.05pt" o:ole="">
+                <v:shape id="_x0000_i1797" type="#_x0000_t75" style="width:351.75pt;height:289.5pt" o:ole="">
                   <v:imagedata r:id="rId55" o:title=""/>
                 </v:shape>
-                <o:OLEObject Type="Embed" ProgID="Visio.Drawing.15" ShapeID="_x0000_i1797" DrawAspect="Content" ObjectID="_1655899805" r:id="rId56"/>
+                <o:OLEObject Type="Embed" ProgID="Visio.Drawing.15" ShapeID="_x0000_i1797" DrawAspect="Content" ObjectID="_1655919427" r:id="rId56"/>
               </w:object>
             </w:r>
           </w:p>
@@ -18044,10 +18050,10 @@
             </w:pPr>
             <w:r>
               <w:object w:dxaOrig="17491" w:dyaOrig="11895" w14:anchorId="3077398A">
-                <v:shape id="_x0000_i1764" type="#_x0000_t75" style="width:468pt;height:317.9pt" o:ole="">
+                <v:shape id="_x0000_i1764" type="#_x0000_t75" style="width:468pt;height:318pt" o:ole="">
                   <v:imagedata r:id="rId57" o:title=""/>
                 </v:shape>
-                <o:OLEObject Type="Embed" ProgID="Visio.Drawing.15" ShapeID="_x0000_i1764" DrawAspect="Content" ObjectID="_1655899806" r:id="rId58"/>
+                <o:OLEObject Type="Embed" ProgID="Visio.Drawing.15" ShapeID="_x0000_i1764" DrawAspect="Content" ObjectID="_1655919428" r:id="rId58"/>
               </w:object>
             </w:r>
           </w:p>
@@ -25186,19 +25192,7 @@
               <w:rPr>
                 <w:lang w:val="id-ID"/>
               </w:rPr>
-              <w:t xml:space="preserve">File ini menerangkan tentang field mengenai data </w:t>
-            </w:r>
-            <w:r>
-              <w:rPr>
-                <w:lang w:val="id-ID"/>
-              </w:rPr>
-              <w:t>kategori</w:t>
-            </w:r>
-            <w:r>
-              <w:rPr>
-                <w:lang w:val="id-ID"/>
-              </w:rPr>
-              <w:t xml:space="preserve"> dengan spesifikasi fieldnya adalah sebagai berikut :</w:t>
+              <w:t>File ini menerangkan tentang field mengenai data kategori dengan spesifikasi fieldnya adalah sebagai berikut :</w:t>
             </w:r>
           </w:p>
           <w:tbl>
@@ -25259,13 +25253,7 @@
                     <w:rPr>
                       <w:lang w:val="id-ID"/>
                     </w:rPr>
-                    <w:t xml:space="preserve">: </w:t>
-                  </w:r>
-                  <w:r>
-                    <w:rPr>
-                      <w:lang w:val="id-ID"/>
-                    </w:rPr>
-                    <w:t>kategori</w:t>
+                    <w:t>: kategori</w:t>
                   </w:r>
                 </w:p>
               </w:tc>
@@ -25309,13 +25297,7 @@
                     <w:rPr>
                       <w:lang w:val="id-ID"/>
                     </w:rPr>
-                    <w:t>: id_</w:t>
-                  </w:r>
-                  <w:r>
-                    <w:rPr>
-                      <w:lang w:val="id-ID"/>
-                    </w:rPr>
-                    <w:t>kategori</w:t>
+                    <w:t>: id_kategori</w:t>
                   </w:r>
                 </w:p>
               </w:tc>
@@ -25359,13 +25341,7 @@
                     <w:rPr>
                       <w:lang w:val="id-ID"/>
                     </w:rPr>
-                    <w:t xml:space="preserve">: Data </w:t>
-                  </w:r>
-                  <w:r>
-                    <w:rPr>
-                      <w:lang w:val="id-ID"/>
-                    </w:rPr>
-                    <w:t>Kategori</w:t>
+                    <w:t>: Data Kategori</w:t>
                   </w:r>
                 </w:p>
               </w:tc>
@@ -25384,25 +25360,7 @@
                 <w:lang w:val="id-ID"/>
               </w:rPr>
               <w:lastRenderedPageBreak/>
-              <w:t>Tabel 4.</w:t>
-            </w:r>
-            <w:r>
-              <w:rPr>
-                <w:lang w:val="id-ID"/>
-              </w:rPr>
-              <w:t>9</w:t>
-            </w:r>
-            <w:r>
-              <w:rPr>
-                <w:lang w:val="id-ID"/>
-              </w:rPr>
-              <w:t xml:space="preserve"> Struktur File </w:t>
-            </w:r>
-            <w:r>
-              <w:rPr>
-                <w:lang w:val="id-ID"/>
-              </w:rPr>
-              <w:t>Kategori</w:t>
+              <w:t>Tabel 4.9 Struktur File Kategori</w:t>
             </w:r>
           </w:p>
           <w:tbl>
@@ -25564,13 +25522,7 @@
                     <w:rPr>
                       <w:lang w:val="id-ID"/>
                     </w:rPr>
-                    <w:t>id_</w:t>
-                  </w:r>
-                  <w:r>
-                    <w:rPr>
-                      <w:lang w:val="id-ID"/>
-                    </w:rPr>
-                    <w:t>kategori</w:t>
+                    <w:t>id_kategori</w:t>
                   </w:r>
                 </w:p>
               </w:tc>
@@ -25889,19 +25841,7 @@
               <w:rPr>
                 <w:lang w:val="id-ID"/>
               </w:rPr>
-              <w:t xml:space="preserve">File ini menerangkan tentang field mengenai data </w:t>
-            </w:r>
-            <w:r>
-              <w:rPr>
-                <w:lang w:val="id-ID"/>
-              </w:rPr>
-              <w:t>agama</w:t>
-            </w:r>
-            <w:r>
-              <w:rPr>
-                <w:lang w:val="id-ID"/>
-              </w:rPr>
-              <w:t xml:space="preserve"> dengan spesifikasi fieldnya adalah sebagai berikut :</w:t>
+              <w:t>File ini menerangkan tentang field mengenai data agama dengan spesifikasi fieldnya adalah sebagai berikut :</w:t>
             </w:r>
           </w:p>
           <w:tbl>
@@ -25962,13 +25902,7 @@
                     <w:rPr>
                       <w:lang w:val="id-ID"/>
                     </w:rPr>
-                    <w:t xml:space="preserve">: </w:t>
-                  </w:r>
-                  <w:r>
-                    <w:rPr>
-                      <w:lang w:val="id-ID"/>
-                    </w:rPr>
-                    <w:t>agama</w:t>
+                    <w:t>: agama</w:t>
                   </w:r>
                 </w:p>
               </w:tc>
@@ -26012,13 +25946,7 @@
                     <w:rPr>
                       <w:lang w:val="id-ID"/>
                     </w:rPr>
-                    <w:t>: id_</w:t>
-                  </w:r>
-                  <w:r>
-                    <w:rPr>
-                      <w:lang w:val="id-ID"/>
-                    </w:rPr>
-                    <w:t>agama</w:t>
+                    <w:t>: id_agama</w:t>
                   </w:r>
                 </w:p>
               </w:tc>
@@ -26062,13 +25990,7 @@
                     <w:rPr>
                       <w:lang w:val="id-ID"/>
                     </w:rPr>
-                    <w:t xml:space="preserve">: Data </w:t>
-                  </w:r>
-                  <w:r>
-                    <w:rPr>
-                      <w:lang w:val="id-ID"/>
-                    </w:rPr>
-                    <w:t>Agama</w:t>
+                    <w:t>: Data Agama</w:t>
                   </w:r>
                 </w:p>
               </w:tc>
@@ -26086,25 +26008,7 @@
               <w:rPr>
                 <w:lang w:val="id-ID"/>
               </w:rPr>
-              <w:t>Tabel 4.</w:t>
-            </w:r>
-            <w:r>
-              <w:rPr>
-                <w:lang w:val="id-ID"/>
-              </w:rPr>
-              <w:t>10</w:t>
-            </w:r>
-            <w:r>
-              <w:rPr>
-                <w:lang w:val="id-ID"/>
-              </w:rPr>
-              <w:t xml:space="preserve"> Struktur File </w:t>
-            </w:r>
-            <w:r>
-              <w:rPr>
-                <w:lang w:val="id-ID"/>
-              </w:rPr>
-              <w:t>agama</w:t>
+              <w:t>Tabel 4.10 Struktur File agama</w:t>
             </w:r>
           </w:p>
           <w:tbl>
@@ -26266,13 +26170,7 @@
                     <w:rPr>
                       <w:lang w:val="id-ID"/>
                     </w:rPr>
-                    <w:t>id_</w:t>
-                  </w:r>
-                  <w:r>
-                    <w:rPr>
-                      <w:lang w:val="id-ID"/>
-                    </w:rPr>
-                    <w:t>agama</w:t>
+                    <w:t>id_agama</w:t>
                   </w:r>
                 </w:p>
               </w:tc>
@@ -26591,19 +26489,7 @@
               <w:rPr>
                 <w:lang w:val="id-ID"/>
               </w:rPr>
-              <w:t xml:space="preserve">File ini menerangkan tentang field mengenai data </w:t>
-            </w:r>
-            <w:r>
-              <w:rPr>
-                <w:lang w:val="id-ID"/>
-              </w:rPr>
-              <w:t>file</w:t>
-            </w:r>
-            <w:r>
-              <w:rPr>
-                <w:lang w:val="id-ID"/>
-              </w:rPr>
-              <w:t xml:space="preserve"> dengan spesifikasi fieldnya adalah sebagai berikut :</w:t>
+              <w:t>File ini menerangkan tentang field mengenai data file dengan spesifikasi fieldnya adalah sebagai berikut :</w:t>
             </w:r>
           </w:p>
           <w:tbl>
@@ -26664,13 +26550,7 @@
                     <w:rPr>
                       <w:lang w:val="id-ID"/>
                     </w:rPr>
-                    <w:t xml:space="preserve">: </w:t>
-                  </w:r>
-                  <w:r>
-                    <w:rPr>
-                      <w:lang w:val="id-ID"/>
-                    </w:rPr>
-                    <w:t>file</w:t>
+                    <w:t>: file</w:t>
                   </w:r>
                 </w:p>
               </w:tc>
@@ -26693,13 +26573,7 @@
                     <w:rPr>
                       <w:lang w:val="id-ID"/>
                     </w:rPr>
-                    <w:t>Foreign</w:t>
-                  </w:r>
-                  <w:r>
-                    <w:rPr>
-                      <w:lang w:val="id-ID"/>
-                    </w:rPr>
-                    <w:t xml:space="preserve"> Key</w:t>
+                    <w:t>Foreign Key</w:t>
                   </w:r>
                 </w:p>
               </w:tc>
@@ -26720,13 +26594,7 @@
                     <w:rPr>
                       <w:lang w:val="id-ID"/>
                     </w:rPr>
-                    <w:t>: id_</w:t>
-                  </w:r>
-                  <w:r>
-                    <w:rPr>
-                      <w:lang w:val="id-ID"/>
-                    </w:rPr>
-                    <w:t>kategori</w:t>
+                    <w:t>: id_kategori</w:t>
                   </w:r>
                 </w:p>
               </w:tc>
@@ -26771,13 +26639,7 @@
                     <w:rPr>
                       <w:lang w:val="id-ID"/>
                     </w:rPr>
-                    <w:t xml:space="preserve">: Data </w:t>
-                  </w:r>
-                  <w:r>
-                    <w:rPr>
-                      <w:lang w:val="id-ID"/>
-                    </w:rPr>
-                    <w:t>File</w:t>
+                    <w:t>: Data File</w:t>
                   </w:r>
                 </w:p>
               </w:tc>
@@ -26807,13 +26669,7 @@
               <w:rPr>
                 <w:lang w:val="id-ID"/>
               </w:rPr>
-              <w:t xml:space="preserve"> Struktur File </w:t>
-            </w:r>
-            <w:r>
-              <w:rPr>
-                <w:lang w:val="id-ID"/>
-              </w:rPr>
-              <w:t>file</w:t>
+              <w:t xml:space="preserve"> Struktur File file</w:t>
             </w:r>
           </w:p>
           <w:tbl>
@@ -26975,13 +26831,7 @@
                     <w:rPr>
                       <w:lang w:val="id-ID"/>
                     </w:rPr>
-                    <w:t>id_</w:t>
-                  </w:r>
-                  <w:r>
-                    <w:rPr>
-                      <w:lang w:val="id-ID"/>
-                    </w:rPr>
-                    <w:t>kategori</w:t>
+                    <w:t>id_kategori</w:t>
                   </w:r>
                 </w:p>
               </w:tc>
@@ -27044,13 +26894,7 @@
                     <w:rPr>
                       <w:lang w:val="id-ID"/>
                     </w:rPr>
-                    <w:t>Foreign</w:t>
-                  </w:r>
-                  <w:r>
-                    <w:rPr>
-                      <w:lang w:val="id-ID"/>
-                    </w:rPr>
-                    <w:t xml:space="preserve"> Key</w:t>
+                    <w:t>Foreign Key</w:t>
                   </w:r>
                 </w:p>
               </w:tc>
@@ -27287,13 +27131,7 @@
                     <w:rPr>
                       <w:lang w:val="id-ID"/>
                     </w:rPr>
-                    <w:t>4</w:t>
-                  </w:r>
-                  <w:r>
-                    <w:rPr>
-                      <w:lang w:val="id-ID"/>
-                    </w:rPr>
-                    <w:t>.</w:t>
+                    <w:t>4.</w:t>
                   </w:r>
                 </w:p>
               </w:tc>
@@ -27419,19 +27257,7 @@
               <w:rPr>
                 <w:lang w:val="id-ID"/>
               </w:rPr>
-              <w:t xml:space="preserve">File ini menerangkan tentang field mengenai data </w:t>
-            </w:r>
-            <w:r>
-              <w:rPr>
-                <w:lang w:val="id-ID"/>
-              </w:rPr>
-              <w:t>status</w:t>
-            </w:r>
-            <w:r>
-              <w:rPr>
-                <w:lang w:val="id-ID"/>
-              </w:rPr>
-              <w:t xml:space="preserve"> dengan spesifikasi fieldnya adalah sebagai berikut :</w:t>
+              <w:t>File ini menerangkan tentang field mengenai data status dengan spesifikasi fieldnya adalah sebagai berikut :</w:t>
             </w:r>
           </w:p>
           <w:tbl>
@@ -27492,13 +27318,7 @@
                     <w:rPr>
                       <w:lang w:val="id-ID"/>
                     </w:rPr>
-                    <w:t xml:space="preserve">: </w:t>
-                  </w:r>
-                  <w:r>
-                    <w:rPr>
-                      <w:lang w:val="id-ID"/>
-                    </w:rPr>
-                    <w:t>status</w:t>
+                    <w:t>: status</w:t>
                   </w:r>
                 </w:p>
               </w:tc>
@@ -27542,13 +27362,7 @@
                     <w:rPr>
                       <w:lang w:val="id-ID"/>
                     </w:rPr>
-                    <w:t>: id_</w:t>
-                  </w:r>
-                  <w:r>
-                    <w:rPr>
-                      <w:lang w:val="id-ID"/>
-                    </w:rPr>
-                    <w:t>status</w:t>
+                    <w:t>: id_status</w:t>
                   </w:r>
                 </w:p>
               </w:tc>
@@ -27592,13 +27406,7 @@
                     <w:rPr>
                       <w:lang w:val="id-ID"/>
                     </w:rPr>
-                    <w:t xml:space="preserve">: Data </w:t>
-                  </w:r>
-                  <w:r>
-                    <w:rPr>
-                      <w:lang w:val="id-ID"/>
-                    </w:rPr>
-                    <w:t>Status</w:t>
+                    <w:t>: Data Status</w:t>
                   </w:r>
                 </w:p>
               </w:tc>
@@ -27628,13 +27436,7 @@
               <w:rPr>
                 <w:lang w:val="id-ID"/>
               </w:rPr>
-              <w:t xml:space="preserve"> Struktur File </w:t>
-            </w:r>
-            <w:r>
-              <w:rPr>
-                <w:lang w:val="id-ID"/>
-              </w:rPr>
-              <w:t>status</w:t>
+              <w:t xml:space="preserve"> Struktur File status</w:t>
             </w:r>
           </w:p>
           <w:tbl>
@@ -27796,13 +27598,7 @@
                     <w:rPr>
                       <w:lang w:val="id-ID"/>
                     </w:rPr>
-                    <w:t>id_</w:t>
-                  </w:r>
-                  <w:r>
-                    <w:rPr>
-                      <w:lang w:val="id-ID"/>
-                    </w:rPr>
-                    <w:t>status</w:t>
+                    <w:t>id_status</w:t>
                   </w:r>
                 </w:p>
               </w:tc>
@@ -28014,19 +27810,7 @@
               <w:rPr>
                 <w:lang w:val="id-ID"/>
               </w:rPr>
-              <w:t xml:space="preserve">File ini menerangkan tentang field mengenai data </w:t>
-            </w:r>
-            <w:r>
-              <w:rPr>
-                <w:lang w:val="id-ID"/>
-              </w:rPr>
-              <w:t>mutasi</w:t>
-            </w:r>
-            <w:r>
-              <w:rPr>
-                <w:lang w:val="id-ID"/>
-              </w:rPr>
-              <w:t xml:space="preserve"> dengan spesifikasi fieldnya adalah sebagai berikut :</w:t>
+              <w:t>File ini menerangkan tentang field mengenai data mutasi dengan spesifikasi fieldnya adalah sebagai berikut :</w:t>
             </w:r>
           </w:p>
           <w:tbl>
@@ -28087,13 +27871,7 @@
                     <w:rPr>
                       <w:lang w:val="id-ID"/>
                     </w:rPr>
-                    <w:t xml:space="preserve">: </w:t>
-                  </w:r>
-                  <w:r>
-                    <w:rPr>
-                      <w:lang w:val="id-ID"/>
-                    </w:rPr>
-                    <w:t>mutasi</w:t>
+                    <w:t>: mutasi</w:t>
                   </w:r>
                 </w:p>
               </w:tc>
@@ -28138,13 +27916,7 @@
                     <w:rPr>
                       <w:lang w:val="id-ID"/>
                     </w:rPr>
-                    <w:t>: id_</w:t>
-                  </w:r>
-                  <w:r>
-                    <w:rPr>
-                      <w:lang w:val="id-ID"/>
-                    </w:rPr>
-                    <w:t>mutasi</w:t>
+                    <w:t>: id_mutasi</w:t>
                   </w:r>
                 </w:p>
               </w:tc>
@@ -28188,13 +27960,7 @@
                     <w:rPr>
                       <w:lang w:val="id-ID"/>
                     </w:rPr>
-                    <w:t xml:space="preserve">: Data </w:t>
-                  </w:r>
-                  <w:r>
-                    <w:rPr>
-                      <w:lang w:val="id-ID"/>
-                    </w:rPr>
-                    <w:t>Mutasi</w:t>
+                    <w:t>: Data Mutasi</w:t>
                   </w:r>
                 </w:p>
               </w:tc>
@@ -28224,13 +27990,7 @@
               <w:rPr>
                 <w:lang w:val="id-ID"/>
               </w:rPr>
-              <w:t xml:space="preserve"> Struktur File </w:t>
-            </w:r>
-            <w:r>
-              <w:rPr>
-                <w:lang w:val="id-ID"/>
-              </w:rPr>
-              <w:t>mutasi</w:t>
+              <w:t xml:space="preserve"> Struktur File mutasi</w:t>
             </w:r>
           </w:p>
           <w:tbl>
@@ -28392,13 +28152,7 @@
                     <w:rPr>
                       <w:lang w:val="id-ID"/>
                     </w:rPr>
-                    <w:t>id_</w:t>
-                  </w:r>
-                  <w:r>
-                    <w:rPr>
-                      <w:lang w:val="id-ID"/>
-                    </w:rPr>
-                    <w:t>mutasi</w:t>
+                    <w:t>id_mutasi</w:t>
                   </w:r>
                 </w:p>
               </w:tc>
@@ -28776,11 +28530,64 @@
         </w:rPr>
       </w:pPr>
       <w:r>
+        <w:object w:dxaOrig="7531" w:dyaOrig="8641" w14:anchorId="7BBCEBAF">
+          <v:shape id="_x0000_i1810" type="#_x0000_t75" style="width:196.5pt;height:225pt" o:ole="">
+            <v:imagedata r:id="rId59" o:title=""/>
+          </v:shape>
+          <o:OLEObject Type="Embed" ProgID="Visio.Drawing.15" ShapeID="_x0000_i1810" DrawAspect="Content" ObjectID="_1655919429" r:id="rId60"/>
+        </w:object>
+      </w:r>
+    </w:p>
+    <w:p>
+      <w:pPr>
+        <w:ind w:firstLine="0"/>
+        <w:jc w:val="center"/>
+        <w:rPr>
+          <w:lang w:val="id-ID"/>
+        </w:rPr>
+      </w:pPr>
+      <w:r>
         <w:rPr>
           <w:lang w:val="id-ID"/>
         </w:rPr>
         <w:t>Gambar 4.14 Perancangan Tampilan Login</w:t>
       </w:r>
+    </w:p>
+    <w:p>
+      <w:pPr>
+        <w:ind w:firstLine="0"/>
+        <w:jc w:val="center"/>
+        <w:rPr>
+          <w:lang w:val="id-ID"/>
+        </w:rPr>
+      </w:pPr>
+    </w:p>
+    <w:p>
+      <w:pPr>
+        <w:ind w:firstLine="0"/>
+        <w:jc w:val="center"/>
+        <w:rPr>
+          <w:lang w:val="id-ID"/>
+        </w:rPr>
+      </w:pPr>
+    </w:p>
+    <w:p>
+      <w:pPr>
+        <w:ind w:firstLine="0"/>
+        <w:jc w:val="center"/>
+        <w:rPr>
+          <w:lang w:val="id-ID"/>
+        </w:rPr>
+      </w:pPr>
+    </w:p>
+    <w:p>
+      <w:pPr>
+        <w:ind w:firstLine="0"/>
+        <w:jc w:val="center"/>
+        <w:rPr>
+          <w:lang w:val="id-ID"/>
+        </w:rPr>
+      </w:pPr>
     </w:p>
     <w:p>
       <w:pPr>
@@ -28797,6 +28604,7 @@
         <w:rPr>
           <w:lang w:val="id-ID"/>
         </w:rPr>
+        <w:lastRenderedPageBreak/>
         <w:t xml:space="preserve">Perancangan Tampilan </w:t>
       </w:r>
       <w:r>
@@ -28810,6 +28618,23 @@
           <w:lang w:val="id-ID"/>
         </w:rPr>
         <w:t>Dashboard</w:t>
+      </w:r>
+    </w:p>
+    <w:p>
+      <w:pPr>
+        <w:ind w:firstLine="0"/>
+        <w:jc w:val="center"/>
+        <w:rPr>
+          <w:lang w:val="id-ID"/>
+        </w:rPr>
+      </w:pPr>
+      <w:r>
+        <w:object w:dxaOrig="14670" w:dyaOrig="8056" w14:anchorId="61F220BB">
+          <v:shape id="_x0000_i1821" type="#_x0000_t75" style="width:468pt;height:257.25pt" o:ole="">
+            <v:imagedata r:id="rId61" o:title=""/>
+          </v:shape>
+          <o:OLEObject Type="Embed" ProgID="Visio.Drawing.15" ShapeID="_x0000_i1821" DrawAspect="Content" ObjectID="_1655919430" r:id="rId62"/>
+        </w:object>
       </w:r>
     </w:p>
     <w:p>
@@ -28866,13 +28691,24 @@
         <w:rPr>
           <w:lang w:val="id-ID"/>
         </w:rPr>
-        <w:t>Perancangan Tampilan</w:t>
-      </w:r>
-      <w:r>
-        <w:rPr>
-          <w:lang w:val="id-ID"/>
-        </w:rPr>
-        <w:t xml:space="preserve"> Menu Agama</w:t>
+        <w:t>Perancangan Tampilan Menu Agama</w:t>
+      </w:r>
+    </w:p>
+    <w:p>
+      <w:pPr>
+        <w:ind w:firstLine="0"/>
+        <w:jc w:val="center"/>
+        <w:rPr>
+          <w:lang w:val="id-ID"/>
+        </w:rPr>
+      </w:pPr>
+      <w:r>
+        <w:object w:dxaOrig="14670" w:dyaOrig="8056" w14:anchorId="5E47D27D">
+          <v:shape id="_x0000_i1831" type="#_x0000_t75" style="width:468pt;height:257.25pt" o:ole="">
+            <v:imagedata r:id="rId63" o:title=""/>
+          </v:shape>
+          <o:OLEObject Type="Embed" ProgID="Visio.Drawing.15" ShapeID="_x0000_i1831" DrawAspect="Content" ObjectID="_1655919431" r:id="rId64"/>
+        </w:object>
       </w:r>
     </w:p>
     <w:p>
@@ -28923,13 +28759,31 @@
         <w:rPr>
           <w:lang w:val="id-ID"/>
         </w:rPr>
-        <w:t>Perancangan Tampilan</w:t>
-      </w:r>
-      <w:r>
-        <w:rPr>
-          <w:lang w:val="id-ID"/>
-        </w:rPr>
-        <w:t xml:space="preserve"> Tambah dan Edit Agama </w:t>
+        <w:lastRenderedPageBreak/>
+        <w:t xml:space="preserve">Perancangan Tampilan Tambah dan Edit Agama </w:t>
+      </w:r>
+      <w:r>
+        <w:rPr>
+          <w:lang w:val="id-ID"/>
+        </w:rPr>
+        <w:t>(Modal Box)</w:t>
+      </w:r>
+    </w:p>
+    <w:p>
+      <w:pPr>
+        <w:ind w:firstLine="0"/>
+        <w:jc w:val="center"/>
+        <w:rPr>
+          <w:lang w:val="id-ID"/>
+        </w:rPr>
+      </w:pPr>
+      <w:r>
+        <w:object w:dxaOrig="14670" w:dyaOrig="8056" w14:anchorId="60F03992">
+          <v:shape id="_x0000_i1880" type="#_x0000_t75" style="width:468pt;height:257.25pt" o:ole="">
+            <v:imagedata r:id="rId65" o:title=""/>
+          </v:shape>
+          <o:OLEObject Type="Embed" ProgID="Visio.Drawing.15" ShapeID="_x0000_i1880" DrawAspect="Content" ObjectID="_1655919432" r:id="rId66"/>
+        </w:object>
       </w:r>
     </w:p>
     <w:p>
@@ -28980,13 +28834,24 @@
         <w:rPr>
           <w:lang w:val="id-ID"/>
         </w:rPr>
-        <w:t>Perancangan Tampilan</w:t>
-      </w:r>
-      <w:r>
-        <w:rPr>
-          <w:lang w:val="id-ID"/>
-        </w:rPr>
-        <w:t xml:space="preserve"> Menu Kategori</w:t>
+        <w:t>Perancangan Tampilan Menu Kategori</w:t>
+      </w:r>
+    </w:p>
+    <w:p>
+      <w:pPr>
+        <w:ind w:firstLine="0"/>
+        <w:jc w:val="center"/>
+        <w:rPr>
+          <w:lang w:val="id-ID"/>
+        </w:rPr>
+      </w:pPr>
+      <w:r>
+        <w:object w:dxaOrig="14670" w:dyaOrig="8056" w14:anchorId="0E0E5FF4">
+          <v:shape id="_x0000_i1834" type="#_x0000_t75" style="width:468pt;height:257.25pt" o:ole="">
+            <v:imagedata r:id="rId67" o:title=""/>
+          </v:shape>
+          <o:OLEObject Type="Embed" ProgID="Visio.Drawing.15" ShapeID="_x0000_i1834" DrawAspect="Content" ObjectID="_1655919433" r:id="rId68"/>
+        </w:object>
       </w:r>
     </w:p>
     <w:p>
@@ -29037,13 +28902,31 @@
         <w:rPr>
           <w:lang w:val="id-ID"/>
         </w:rPr>
-        <w:t>Perancangan Tampilan</w:t>
-      </w:r>
-      <w:r>
-        <w:rPr>
-          <w:lang w:val="id-ID"/>
-        </w:rPr>
-        <w:t xml:space="preserve"> Tambah dan Edit Kategori </w:t>
+        <w:lastRenderedPageBreak/>
+        <w:t xml:space="preserve">Perancangan Tampilan Tambah dan Edit Kategori </w:t>
+      </w:r>
+      <w:r>
+        <w:rPr>
+          <w:lang w:val="id-ID"/>
+        </w:rPr>
+        <w:t>(Modal Box)</w:t>
+      </w:r>
+    </w:p>
+    <w:p>
+      <w:pPr>
+        <w:ind w:firstLine="0"/>
+        <w:jc w:val="center"/>
+        <w:rPr>
+          <w:lang w:val="id-ID"/>
+        </w:rPr>
+      </w:pPr>
+      <w:r>
+        <w:object w:dxaOrig="14670" w:dyaOrig="8056" w14:anchorId="56725D31">
+          <v:shape id="_x0000_i1882" type="#_x0000_t75" style="width:468pt;height:257.25pt" o:ole="">
+            <v:imagedata r:id="rId69" o:title=""/>
+          </v:shape>
+          <o:OLEObject Type="Embed" ProgID="Visio.Drawing.15" ShapeID="_x0000_i1882" DrawAspect="Content" ObjectID="_1655919434" r:id="rId70"/>
+        </w:object>
       </w:r>
     </w:p>
     <w:p>
@@ -29094,13 +28977,24 @@
         <w:rPr>
           <w:lang w:val="id-ID"/>
         </w:rPr>
-        <w:t>Perancangan Tampilan</w:t>
-      </w:r>
-      <w:r>
-        <w:rPr>
-          <w:lang w:val="id-ID"/>
-        </w:rPr>
-        <w:t xml:space="preserve"> Menu Klasifikasi</w:t>
+        <w:t>Perancangan Tampilan Menu Klasifikasi</w:t>
+      </w:r>
+    </w:p>
+    <w:p>
+      <w:pPr>
+        <w:ind w:firstLine="0"/>
+        <w:jc w:val="center"/>
+        <w:rPr>
+          <w:lang w:val="id-ID"/>
+        </w:rPr>
+      </w:pPr>
+      <w:r>
+        <w:object w:dxaOrig="14670" w:dyaOrig="8056" w14:anchorId="3114E0C9">
+          <v:shape id="_x0000_i1838" type="#_x0000_t75" style="width:468pt;height:257.25pt" o:ole="">
+            <v:imagedata r:id="rId71" o:title=""/>
+          </v:shape>
+          <o:OLEObject Type="Embed" ProgID="Visio.Drawing.15" ShapeID="_x0000_i1838" DrawAspect="Content" ObjectID="_1655919435" r:id="rId72"/>
+        </w:object>
       </w:r>
     </w:p>
     <w:p>
@@ -29152,13 +29046,30 @@
           <w:lang w:val="id-ID"/>
         </w:rPr>
         <w:lastRenderedPageBreak/>
-        <w:t>Perancangan Tampilan</w:t>
-      </w:r>
-      <w:r>
-        <w:rPr>
-          <w:lang w:val="id-ID"/>
-        </w:rPr>
-        <w:t xml:space="preserve"> Tambah dan Edit Klasifikasi</w:t>
+        <w:t>Perancangan Tampilan Tambah dan Edit Klasifikasi</w:t>
+      </w:r>
+      <w:r>
+        <w:rPr>
+          <w:lang w:val="id-ID"/>
+        </w:rPr>
+        <w:t xml:space="preserve"> (Modal Box)</w:t>
+      </w:r>
+    </w:p>
+    <w:p>
+      <w:pPr>
+        <w:ind w:firstLine="0"/>
+        <w:jc w:val="center"/>
+        <w:rPr>
+          <w:lang w:val="id-ID"/>
+        </w:rPr>
+      </w:pPr>
+      <w:r>
+        <w:object w:dxaOrig="14670" w:dyaOrig="8056" w14:anchorId="72CD2293">
+          <v:shape id="_x0000_i1884" type="#_x0000_t75" style="width:468pt;height:257.25pt" o:ole="">
+            <v:imagedata r:id="rId73" o:title=""/>
+          </v:shape>
+          <o:OLEObject Type="Embed" ProgID="Visio.Drawing.15" ShapeID="_x0000_i1884" DrawAspect="Content" ObjectID="_1655919436" r:id="rId74"/>
+        </w:object>
       </w:r>
     </w:p>
     <w:p>
@@ -29209,13 +29120,24 @@
         <w:rPr>
           <w:lang w:val="id-ID"/>
         </w:rPr>
-        <w:t>Perancangan Tampilan</w:t>
-      </w:r>
-      <w:r>
-        <w:rPr>
-          <w:lang w:val="id-ID"/>
-        </w:rPr>
-        <w:t xml:space="preserve"> Tambah Kategori Klasifikasi</w:t>
+        <w:t>Perancangan Tampilan Tambah Kategori Klasifikasi</w:t>
+      </w:r>
+    </w:p>
+    <w:p>
+      <w:pPr>
+        <w:ind w:firstLine="0"/>
+        <w:jc w:val="center"/>
+        <w:rPr>
+          <w:lang w:val="id-ID"/>
+        </w:rPr>
+      </w:pPr>
+      <w:r>
+        <w:object w:dxaOrig="14670" w:dyaOrig="8056" w14:anchorId="62736F48">
+          <v:shape id="_x0000_i1842" type="#_x0000_t75" style="width:468pt;height:257.25pt" o:ole="">
+            <v:imagedata r:id="rId75" o:title=""/>
+          </v:shape>
+          <o:OLEObject Type="Embed" ProgID="Visio.Drawing.15" ShapeID="_x0000_i1842" DrawAspect="Content" ObjectID="_1655919437" r:id="rId76"/>
+        </w:object>
       </w:r>
     </w:p>
     <w:p>
@@ -29266,19 +29188,31 @@
         <w:rPr>
           <w:lang w:val="id-ID"/>
         </w:rPr>
-        <w:t>Perancangan Tampilan</w:t>
-      </w:r>
-      <w:r>
-        <w:rPr>
-          <w:lang w:val="id-ID"/>
-        </w:rPr>
-        <w:t xml:space="preserve"> Menu Data Penduduk Per </w:t>
+        <w:lastRenderedPageBreak/>
+        <w:t xml:space="preserve">Perancangan Tampilan Menu Data Penduduk Per </w:t>
       </w:r>
       <w:r>
         <w:rPr>
           <w:lang w:val="id-ID"/>
         </w:rPr>
         <w:t>KK</w:t>
+      </w:r>
+    </w:p>
+    <w:p>
+      <w:pPr>
+        <w:ind w:firstLine="0"/>
+        <w:jc w:val="center"/>
+        <w:rPr>
+          <w:lang w:val="id-ID"/>
+        </w:rPr>
+      </w:pPr>
+      <w:r>
+        <w:object w:dxaOrig="14670" w:dyaOrig="8626" w14:anchorId="53014742">
+          <v:shape id="_x0000_i1853" type="#_x0000_t75" style="width:468pt;height:275.25pt" o:ole="">
+            <v:imagedata r:id="rId77" o:title=""/>
+          </v:shape>
+          <o:OLEObject Type="Embed" ProgID="Visio.Drawing.15" ShapeID="_x0000_i1853" DrawAspect="Content" ObjectID="_1655919438" r:id="rId78"/>
+        </w:object>
       </w:r>
     </w:p>
     <w:p>
@@ -29329,19 +29263,30 @@
         <w:rPr>
           <w:lang w:val="id-ID"/>
         </w:rPr>
-        <w:t>Perancangan Tampilan</w:t>
-      </w:r>
-      <w:r>
-        <w:rPr>
-          <w:lang w:val="id-ID"/>
-        </w:rPr>
-        <w:t xml:space="preserve"> Tambah dan Edit Data Penduduk</w:t>
+        <w:t>Perancangan Tampilan Tambah dan Edit Data Penduduk</w:t>
       </w:r>
       <w:r>
         <w:rPr>
           <w:lang w:val="id-ID"/>
         </w:rPr>
         <w:t xml:space="preserve"> Per KK</w:t>
+      </w:r>
+    </w:p>
+    <w:p>
+      <w:pPr>
+        <w:ind w:firstLine="0"/>
+        <w:jc w:val="center"/>
+        <w:rPr>
+          <w:lang w:val="id-ID"/>
+        </w:rPr>
+      </w:pPr>
+      <w:r>
+        <w:object w:dxaOrig="14670" w:dyaOrig="8476" w14:anchorId="0BF5505B">
+          <v:shape id="_x0000_i1886" type="#_x0000_t75" style="width:468pt;height:237.75pt" o:ole="">
+            <v:imagedata r:id="rId79" o:title=""/>
+          </v:shape>
+          <o:OLEObject Type="Embed" ProgID="Visio.Drawing.15" ShapeID="_x0000_i1886" DrawAspect="Content" ObjectID="_1655919439" r:id="rId80"/>
+        </w:object>
       </w:r>
     </w:p>
     <w:p>
@@ -29392,13 +29337,25 @@
         <w:rPr>
           <w:lang w:val="id-ID"/>
         </w:rPr>
-        <w:t>Perancangan Tampilan</w:t>
-      </w:r>
-      <w:r>
-        <w:rPr>
-          <w:lang w:val="id-ID"/>
-        </w:rPr>
-        <w:t xml:space="preserve"> Menu Data Penduduk per NIK berdasarkan KK yang di klik</w:t>
+        <w:lastRenderedPageBreak/>
+        <w:t>Perancangan Tampilan Menu Data Penduduk per NIK berdasarkan KK yang di klik</w:t>
+      </w:r>
+    </w:p>
+    <w:p>
+      <w:pPr>
+        <w:ind w:firstLine="0"/>
+        <w:jc w:val="center"/>
+        <w:rPr>
+          <w:lang w:val="id-ID"/>
+        </w:rPr>
+      </w:pPr>
+      <w:r>
+        <w:object w:dxaOrig="14670" w:dyaOrig="8626" w14:anchorId="07851E09">
+          <v:shape id="_x0000_i1899" type="#_x0000_t75" style="width:468pt;height:275.25pt" o:ole="">
+            <v:imagedata r:id="rId81" o:title=""/>
+          </v:shape>
+          <o:OLEObject Type="Embed" ProgID="Visio.Drawing.15" ShapeID="_x0000_i1899" DrawAspect="Content" ObjectID="_1655919440" r:id="rId82"/>
+        </w:object>
       </w:r>
     </w:p>
     <w:p>
@@ -29449,13 +29406,24 @@
         <w:rPr>
           <w:lang w:val="id-ID"/>
         </w:rPr>
-        <w:t>Perancangan Tampilan</w:t>
-      </w:r>
-      <w:r>
-        <w:rPr>
-          <w:lang w:val="id-ID"/>
-        </w:rPr>
-        <w:t xml:space="preserve"> Tambah dan Edit Data Penduduk per NIK</w:t>
+        <w:t>Perancangan Tampilan Tambah dan Edit Data Penduduk per NIK</w:t>
+      </w:r>
+    </w:p>
+    <w:p>
+      <w:pPr>
+        <w:ind w:firstLine="0"/>
+        <w:jc w:val="center"/>
+        <w:rPr>
+          <w:lang w:val="id-ID"/>
+        </w:rPr>
+      </w:pPr>
+      <w:r>
+        <w:object w:dxaOrig="14670" w:dyaOrig="8431" w14:anchorId="0D3F58FD">
+          <v:shape id="_x0000_i1863" type="#_x0000_t75" style="width:468pt;height:246.75pt" o:ole="">
+            <v:imagedata r:id="rId83" o:title=""/>
+          </v:shape>
+          <o:OLEObject Type="Embed" ProgID="Visio.Drawing.15" ShapeID="_x0000_i1863" DrawAspect="Content" ObjectID="_1655919441" r:id="rId84"/>
+        </w:object>
       </w:r>
     </w:p>
     <w:p>
@@ -29506,13 +29474,25 @@
         <w:rPr>
           <w:lang w:val="id-ID"/>
         </w:rPr>
-        <w:t>Perancangan Tampilan</w:t>
-      </w:r>
-      <w:r>
-        <w:rPr>
-          <w:lang w:val="id-ID"/>
-        </w:rPr>
-        <w:t xml:space="preserve"> Menu Detail Individu NIK</w:t>
+        <w:lastRenderedPageBreak/>
+        <w:t>Perancangan Tampilan Menu Detail Individu NIK</w:t>
+      </w:r>
+    </w:p>
+    <w:p>
+      <w:pPr>
+        <w:ind w:firstLine="0"/>
+        <w:jc w:val="center"/>
+        <w:rPr>
+          <w:lang w:val="id-ID"/>
+        </w:rPr>
+      </w:pPr>
+      <w:r>
+        <w:object w:dxaOrig="14670" w:dyaOrig="8431" w14:anchorId="0E21ECE7">
+          <v:shape id="_x0000_i1897" type="#_x0000_t75" style="width:468pt;height:269.25pt" o:ole="">
+            <v:imagedata r:id="rId85" o:title=""/>
+          </v:shape>
+          <o:OLEObject Type="Embed" ProgID="Visio.Drawing.15" ShapeID="_x0000_i1897" DrawAspect="Content" ObjectID="_1655919442" r:id="rId86"/>
+        </w:object>
       </w:r>
     </w:p>
     <w:p>
@@ -29563,13 +29543,24 @@
         <w:rPr>
           <w:lang w:val="id-ID"/>
         </w:rPr>
-        <w:t>Perancangan Tampilan</w:t>
-      </w:r>
-      <w:r>
-        <w:rPr>
-          <w:lang w:val="id-ID"/>
-        </w:rPr>
-        <w:t xml:space="preserve"> Menu Detail Mutasi</w:t>
+        <w:t>Perancangan Tampilan Menu Detail Mutasi</w:t>
+      </w:r>
+    </w:p>
+    <w:p>
+      <w:pPr>
+        <w:ind w:firstLine="0"/>
+        <w:jc w:val="center"/>
+        <w:rPr>
+          <w:lang w:val="id-ID"/>
+        </w:rPr>
+      </w:pPr>
+      <w:r>
+        <w:object w:dxaOrig="14670" w:dyaOrig="8431" w14:anchorId="05614FB2">
+          <v:shape id="_x0000_i1868" type="#_x0000_t75" style="width:468pt;height:250.5pt" o:ole="">
+            <v:imagedata r:id="rId87" o:title=""/>
+          </v:shape>
+          <o:OLEObject Type="Embed" ProgID="Visio.Drawing.15" ShapeID="_x0000_i1868" DrawAspect="Content" ObjectID="_1655919443" r:id="rId88"/>
+        </w:object>
       </w:r>
     </w:p>
     <w:p>
@@ -29620,13 +29611,25 @@
         <w:rPr>
           <w:lang w:val="id-ID"/>
         </w:rPr>
-        <w:t>Perancangan Tampilan</w:t>
-      </w:r>
-      <w:r>
-        <w:rPr>
-          <w:lang w:val="id-ID"/>
-        </w:rPr>
-        <w:t xml:space="preserve"> Menu Data Kelahiran</w:t>
+        <w:lastRenderedPageBreak/>
+        <w:t>Perancangan Tampilan Menu Data Kelahiran</w:t>
+      </w:r>
+    </w:p>
+    <w:p>
+      <w:pPr>
+        <w:ind w:firstLine="0"/>
+        <w:jc w:val="center"/>
+        <w:rPr>
+          <w:lang w:val="id-ID"/>
+        </w:rPr>
+      </w:pPr>
+      <w:r>
+        <w:object w:dxaOrig="14670" w:dyaOrig="8431" w14:anchorId="1B406D3F">
+          <v:shape id="_x0000_i1872" type="#_x0000_t75" style="width:468pt;height:258pt" o:ole="">
+            <v:imagedata r:id="rId89" o:title=""/>
+          </v:shape>
+          <o:OLEObject Type="Embed" ProgID="Visio.Drawing.15" ShapeID="_x0000_i1872" DrawAspect="Content" ObjectID="_1655919444" r:id="rId90"/>
+        </w:object>
       </w:r>
     </w:p>
     <w:p>
@@ -29677,13 +29680,24 @@
         <w:rPr>
           <w:lang w:val="id-ID"/>
         </w:rPr>
-        <w:t>Perancangan Tampilan</w:t>
-      </w:r>
-      <w:r>
-        <w:rPr>
-          <w:lang w:val="id-ID"/>
-        </w:rPr>
-        <w:t xml:space="preserve"> Menu Data Kematian</w:t>
+        <w:t>Perancangan Tampilan Menu Data Kematian</w:t>
+      </w:r>
+    </w:p>
+    <w:p>
+      <w:pPr>
+        <w:ind w:firstLine="0"/>
+        <w:jc w:val="center"/>
+        <w:rPr>
+          <w:lang w:val="id-ID"/>
+        </w:rPr>
+      </w:pPr>
+      <w:r>
+        <w:object w:dxaOrig="14670" w:dyaOrig="8431" w14:anchorId="7A82081D">
+          <v:shape id="_x0000_i1875" type="#_x0000_t75" style="width:468pt;height:262.5pt" o:ole="">
+            <v:imagedata r:id="rId91" o:title=""/>
+          </v:shape>
+          <o:OLEObject Type="Embed" ProgID="Visio.Drawing.15" ShapeID="_x0000_i1875" DrawAspect="Content" ObjectID="_1655919445" r:id="rId92"/>
+        </w:object>
       </w:r>
     </w:p>
     <w:p>
@@ -29734,13 +29748,8 @@
         <w:rPr>
           <w:lang w:val="id-ID"/>
         </w:rPr>
-        <w:t>Perancangan Tampilan</w:t>
-      </w:r>
-      <w:r>
-        <w:rPr>
-          <w:lang w:val="id-ID"/>
-        </w:rPr>
-        <w:t xml:space="preserve"> Menu Laporan (</w:t>
+        <w:lastRenderedPageBreak/>
+        <w:t>Perancangan Tampilan Menu Laporan (</w:t>
       </w:r>
       <w:r>
         <w:rPr>
@@ -29755,6 +29764,23 @@
           <w:lang w:val="id-ID"/>
         </w:rPr>
         <w:t>)</w:t>
+      </w:r>
+    </w:p>
+    <w:p>
+      <w:pPr>
+        <w:ind w:firstLine="0"/>
+        <w:jc w:val="center"/>
+        <w:rPr>
+          <w:lang w:val="id-ID"/>
+        </w:rPr>
+      </w:pPr>
+      <w:r>
+        <w:object w:dxaOrig="14670" w:dyaOrig="8431" w14:anchorId="4047C5A8">
+          <v:shape id="_x0000_i1887" type="#_x0000_t75" style="width:468pt;height:269.25pt" o:ole="">
+            <v:imagedata r:id="rId93" o:title=""/>
+          </v:shape>
+          <o:OLEObject Type="Embed" ProgID="Visio.Drawing.15" ShapeID="_x0000_i1887" DrawAspect="Content" ObjectID="_1655919446" r:id="rId94"/>
+        </w:object>
       </w:r>
     </w:p>
     <w:p>
@@ -29819,13 +29845,7 @@
         <w:rPr>
           <w:lang w:val="id-ID"/>
         </w:rPr>
-        <w:t>Perancangan Tampilan</w:t>
-      </w:r>
-      <w:r>
-        <w:rPr>
-          <w:lang w:val="id-ID"/>
-        </w:rPr>
-        <w:t xml:space="preserve"> Menu Pencarian Individu NIK</w:t>
+        <w:t>Perancangan Tampilan Menu Pencarian Individu NIK</w:t>
       </w:r>
     </w:p>
     <w:p>
@@ -29837,10 +29857,26 @@
         </w:rPr>
       </w:pPr>
       <w:r>
-        <w:rPr>
-          <w:lang w:val="id-ID"/>
-        </w:rPr>
-        <w:lastRenderedPageBreak/>
+        <w:object w:dxaOrig="14670" w:dyaOrig="8431" w14:anchorId="3A01A42F">
+          <v:shape id="_x0000_i1889" type="#_x0000_t75" style="width:468pt;height:246pt" o:ole="">
+            <v:imagedata r:id="rId95" o:title=""/>
+          </v:shape>
+          <o:OLEObject Type="Embed" ProgID="Visio.Drawing.15" ShapeID="_x0000_i1889" DrawAspect="Content" ObjectID="_1655919447" r:id="rId96"/>
+        </w:object>
+      </w:r>
+    </w:p>
+    <w:p>
+      <w:pPr>
+        <w:ind w:firstLine="0"/>
+        <w:jc w:val="center"/>
+        <w:rPr>
+          <w:lang w:val="id-ID"/>
+        </w:rPr>
+      </w:pPr>
+      <w:r>
+        <w:rPr>
+          <w:lang w:val="id-ID"/>
+        </w:rPr>
         <w:t>Gambar 4.</w:t>
       </w:r>
       <w:r>
@@ -29877,13 +29913,25 @@
         <w:rPr>
           <w:lang w:val="id-ID"/>
         </w:rPr>
-        <w:t>Perancangan Tampilan</w:t>
-      </w:r>
-      <w:r>
-        <w:rPr>
-          <w:lang w:val="id-ID"/>
-        </w:rPr>
-        <w:t xml:space="preserve"> Menu Manajemen Akses</w:t>
+        <w:lastRenderedPageBreak/>
+        <w:t>Perancangan Tampilan Menu Manajemen Akses</w:t>
+      </w:r>
+    </w:p>
+    <w:p>
+      <w:pPr>
+        <w:ind w:firstLine="0"/>
+        <w:jc w:val="center"/>
+        <w:rPr>
+          <w:lang w:val="id-ID"/>
+        </w:rPr>
+      </w:pPr>
+      <w:r>
+        <w:object w:dxaOrig="14670" w:dyaOrig="8056" w14:anchorId="6B8833F7">
+          <v:shape id="_x0000_i1892" type="#_x0000_t75" style="width:468pt;height:257.25pt" o:ole="">
+            <v:imagedata r:id="rId97" o:title=""/>
+          </v:shape>
+          <o:OLEObject Type="Embed" ProgID="Visio.Drawing.15" ShapeID="_x0000_i1892" DrawAspect="Content" ObjectID="_1655919448" r:id="rId98"/>
+        </w:object>
       </w:r>
     </w:p>
     <w:p>
@@ -29934,19 +29982,29 @@
         <w:rPr>
           <w:lang w:val="id-ID"/>
         </w:rPr>
-        <w:t>Perancangan Tampilan</w:t>
-      </w:r>
-      <w:r>
-        <w:rPr>
-          <w:lang w:val="id-ID"/>
-        </w:rPr>
-        <w:t xml:space="preserve"> Menu Manajemen </w:t>
+        <w:t xml:space="preserve">Perancangan Tampilan Menu Manajemen </w:t>
       </w:r>
       <w:r>
         <w:rPr>
           <w:lang w:val="id-ID"/>
         </w:rPr>
         <w:t>Desa</w:t>
+      </w:r>
+    </w:p>
+    <w:p>
+      <w:pPr>
+        <w:ind w:firstLine="0"/>
+        <w:rPr>
+          <w:lang w:val="id-ID"/>
+        </w:rPr>
+      </w:pPr>
+      <w:r>
+        <w:object w:dxaOrig="14670" w:dyaOrig="8056" w14:anchorId="0BEFBBBC">
+          <v:shape id="_x0000_i1894" type="#_x0000_t75" style="width:468pt;height:257.25pt" o:ole="">
+            <v:imagedata r:id="rId99" o:title=""/>
+          </v:shape>
+          <o:OLEObject Type="Embed" ProgID="Visio.Drawing.15" ShapeID="_x0000_i1894" DrawAspect="Content" ObjectID="_1655919449" r:id="rId100"/>
+        </w:object>
       </w:r>
     </w:p>
     <w:p>
@@ -30006,6 +30064,7 @@
           <w:bCs/>
           <w:lang w:val="id-ID"/>
         </w:rPr>
+        <w:lastRenderedPageBreak/>
         <w:t>Implementasi Aplikasi Data Penduduk di Desa Cengal</w:t>
       </w:r>
     </w:p>
@@ -30033,7 +30092,31 @@
         <w:rPr>
           <w:lang w:val="id-ID"/>
         </w:rPr>
-        <w:t xml:space="preserve"> merupakan hasil akhir dari penelitian berupa produk </w:t>
+        <w:t xml:space="preserve"> merupakan hasil akhir dari penelitian</w:t>
+      </w:r>
+      <w:r>
+        <w:rPr>
+          <w:lang w:val="id-ID"/>
+        </w:rPr>
+        <w:t>,</w:t>
+      </w:r>
+      <w:r>
+        <w:rPr>
+          <w:lang w:val="id-ID"/>
+        </w:rPr>
+        <w:t xml:space="preserve"> </w:t>
+      </w:r>
+      <w:r>
+        <w:rPr>
+          <w:lang w:val="id-ID"/>
+        </w:rPr>
+        <w:t>hasil ini berupa</w:t>
+      </w:r>
+      <w:r>
+        <w:rPr>
+          <w:lang w:val="id-ID"/>
+        </w:rPr>
+        <w:t xml:space="preserve"> produk </w:t>
       </w:r>
       <w:r>
         <w:rPr>
@@ -30082,6 +30165,62 @@
       </w:pPr>
       <w:r>
         <w:rPr>
+          <w:noProof/>
+          <w:lang w:val="id-ID"/>
+        </w:rPr>
+        <w:drawing>
+          <wp:inline distT="0" distB="0" distL="0" distR="0" wp14:anchorId="309BCB02" wp14:editId="04972E34">
+            <wp:extent cx="5943600" cy="2648310"/>
+            <wp:effectExtent l="0" t="0" r="0" b="0"/>
+            <wp:docPr id="6" name="Picture 6"/>
+            <wp:cNvGraphicFramePr>
+              <a:graphicFrameLocks xmlns:a="http://schemas.openxmlformats.org/drawingml/2006/main" noChangeAspect="1"/>
+            </wp:cNvGraphicFramePr>
+            <a:graphic xmlns:a="http://schemas.openxmlformats.org/drawingml/2006/main">
+              <a:graphicData uri="http://schemas.openxmlformats.org/drawingml/2006/picture">
+                <pic:pic xmlns:pic="http://schemas.openxmlformats.org/drawingml/2006/picture">
+                  <pic:nvPicPr>
+                    <pic:cNvPr id="6" name="Tampilan Login.png"/>
+                    <pic:cNvPicPr/>
+                  </pic:nvPicPr>
+                  <pic:blipFill>
+                    <a:blip r:embed="rId101">
+                      <a:extLst>
+                        <a:ext uri="{28A0092B-C50C-407E-A947-70E740481C1C}">
+                          <a14:useLocalDpi xmlns:a14="http://schemas.microsoft.com/office/drawing/2010/main" val="0"/>
+                        </a:ext>
+                      </a:extLst>
+                    </a:blip>
+                    <a:stretch>
+                      <a:fillRect/>
+                    </a:stretch>
+                  </pic:blipFill>
+                  <pic:spPr>
+                    <a:xfrm>
+                      <a:off x="0" y="0"/>
+                      <a:ext cx="5948323" cy="2650414"/>
+                    </a:xfrm>
+                    <a:prstGeom prst="rect">
+                      <a:avLst/>
+                    </a:prstGeom>
+                  </pic:spPr>
+                </pic:pic>
+              </a:graphicData>
+            </a:graphic>
+          </wp:inline>
+        </w:drawing>
+      </w:r>
+    </w:p>
+    <w:p>
+      <w:pPr>
+        <w:ind w:firstLine="0"/>
+        <w:jc w:val="center"/>
+        <w:rPr>
+          <w:lang w:val="id-ID"/>
+        </w:rPr>
+      </w:pPr>
+      <w:r>
+        <w:rPr>
           <w:lang w:val="id-ID"/>
         </w:rPr>
         <w:t>Gambar 4.</w:t>
@@ -30139,6 +30278,62 @@
       </w:pPr>
       <w:r>
         <w:rPr>
+          <w:noProof/>
+          <w:lang w:val="id-ID"/>
+        </w:rPr>
+        <w:drawing>
+          <wp:inline distT="0" distB="0" distL="0" distR="0" wp14:anchorId="6CFDC5F2" wp14:editId="30B7D6FD">
+            <wp:extent cx="5595663" cy="2553918"/>
+            <wp:effectExtent l="0" t="0" r="5080" b="0"/>
+            <wp:docPr id="8" name="Picture 8"/>
+            <wp:cNvGraphicFramePr>
+              <a:graphicFrameLocks xmlns:a="http://schemas.openxmlformats.org/drawingml/2006/main" noChangeAspect="1"/>
+            </wp:cNvGraphicFramePr>
+            <a:graphic xmlns:a="http://schemas.openxmlformats.org/drawingml/2006/main">
+              <a:graphicData uri="http://schemas.openxmlformats.org/drawingml/2006/picture">
+                <pic:pic xmlns:pic="http://schemas.openxmlformats.org/drawingml/2006/picture">
+                  <pic:nvPicPr>
+                    <pic:cNvPr id="8" name="Tampilan Dashboard.png"/>
+                    <pic:cNvPicPr/>
+                  </pic:nvPicPr>
+                  <pic:blipFill>
+                    <a:blip r:embed="rId102" cstate="print">
+                      <a:extLst>
+                        <a:ext uri="{28A0092B-C50C-407E-A947-70E740481C1C}">
+                          <a14:useLocalDpi xmlns:a14="http://schemas.microsoft.com/office/drawing/2010/main" val="0"/>
+                        </a:ext>
+                      </a:extLst>
+                    </a:blip>
+                    <a:stretch>
+                      <a:fillRect/>
+                    </a:stretch>
+                  </pic:blipFill>
+                  <pic:spPr>
+                    <a:xfrm>
+                      <a:off x="0" y="0"/>
+                      <a:ext cx="5595663" cy="2553918"/>
+                    </a:xfrm>
+                    <a:prstGeom prst="rect">
+                      <a:avLst/>
+                    </a:prstGeom>
+                  </pic:spPr>
+                </pic:pic>
+              </a:graphicData>
+            </a:graphic>
+          </wp:inline>
+        </w:drawing>
+      </w:r>
+    </w:p>
+    <w:p>
+      <w:pPr>
+        <w:ind w:firstLine="0"/>
+        <w:jc w:val="center"/>
+        <w:rPr>
+          <w:lang w:val="id-ID"/>
+        </w:rPr>
+      </w:pPr>
+      <w:r>
+        <w:rPr>
           <w:lang w:val="id-ID"/>
         </w:rPr>
         <w:t>Gambar 4.</w:t>
@@ -30177,7 +30372,64 @@
         <w:rPr>
           <w:lang w:val="id-ID"/>
         </w:rPr>
+        <w:lastRenderedPageBreak/>
         <w:t xml:space="preserve"> Tampilan Menu Agama</w:t>
+      </w:r>
+    </w:p>
+    <w:p>
+      <w:pPr>
+        <w:ind w:firstLine="0"/>
+        <w:jc w:val="center"/>
+        <w:rPr>
+          <w:lang w:val="id-ID"/>
+        </w:rPr>
+      </w:pPr>
+      <w:r>
+        <w:rPr>
+          <w:noProof/>
+          <w:lang w:val="id-ID"/>
+        </w:rPr>
+        <w:drawing>
+          <wp:inline distT="0" distB="0" distL="0" distR="0" wp14:anchorId="14617BBD" wp14:editId="253E1E53">
+            <wp:extent cx="5924809" cy="2717165"/>
+            <wp:effectExtent l="0" t="0" r="0" b="6985"/>
+            <wp:docPr id="9" name="Picture 9"/>
+            <wp:cNvGraphicFramePr>
+              <a:graphicFrameLocks xmlns:a="http://schemas.openxmlformats.org/drawingml/2006/main" noChangeAspect="1"/>
+            </wp:cNvGraphicFramePr>
+            <a:graphic xmlns:a="http://schemas.openxmlformats.org/drawingml/2006/main">
+              <a:graphicData uri="http://schemas.openxmlformats.org/drawingml/2006/picture">
+                <pic:pic xmlns:pic="http://schemas.openxmlformats.org/drawingml/2006/picture">
+                  <pic:nvPicPr>
+                    <pic:cNvPr id="9" name="03. Tampilan Menu Agama.png"/>
+                    <pic:cNvPicPr/>
+                  </pic:nvPicPr>
+                  <pic:blipFill>
+                    <a:blip r:embed="rId103">
+                      <a:extLst>
+                        <a:ext uri="{28A0092B-C50C-407E-A947-70E740481C1C}">
+                          <a14:useLocalDpi xmlns:a14="http://schemas.microsoft.com/office/drawing/2010/main" val="0"/>
+                        </a:ext>
+                      </a:extLst>
+                    </a:blip>
+                    <a:stretch>
+                      <a:fillRect/>
+                    </a:stretch>
+                  </pic:blipFill>
+                  <pic:spPr>
+                    <a:xfrm>
+                      <a:off x="0" y="0"/>
+                      <a:ext cx="5924809" cy="2717165"/>
+                    </a:xfrm>
+                    <a:prstGeom prst="rect">
+                      <a:avLst/>
+                    </a:prstGeom>
+                  </pic:spPr>
+                </pic:pic>
+              </a:graphicData>
+            </a:graphic>
+          </wp:inline>
+        </w:drawing>
       </w:r>
     </w:p>
     <w:p>
@@ -30241,6 +30493,62 @@
       </w:pPr>
       <w:r>
         <w:rPr>
+          <w:noProof/>
+          <w:lang w:val="id-ID"/>
+        </w:rPr>
+        <w:drawing>
+          <wp:inline distT="0" distB="0" distL="0" distR="0" wp14:anchorId="02702EA5" wp14:editId="4550E8E5">
+            <wp:extent cx="5943600" cy="2710351"/>
+            <wp:effectExtent l="0" t="0" r="0" b="0"/>
+            <wp:docPr id="10" name="Picture 10"/>
+            <wp:cNvGraphicFramePr>
+              <a:graphicFrameLocks xmlns:a="http://schemas.openxmlformats.org/drawingml/2006/main" noChangeAspect="1"/>
+            </wp:cNvGraphicFramePr>
+            <a:graphic xmlns:a="http://schemas.openxmlformats.org/drawingml/2006/main">
+              <a:graphicData uri="http://schemas.openxmlformats.org/drawingml/2006/picture">
+                <pic:pic xmlns:pic="http://schemas.openxmlformats.org/drawingml/2006/picture">
+                  <pic:nvPicPr>
+                    <pic:cNvPr id="10" name="04. Tampilan Tambah dan Edit Agama.png"/>
+                    <pic:cNvPicPr/>
+                  </pic:nvPicPr>
+                  <pic:blipFill>
+                    <a:blip r:embed="rId104">
+                      <a:extLst>
+                        <a:ext uri="{28A0092B-C50C-407E-A947-70E740481C1C}">
+                          <a14:useLocalDpi xmlns:a14="http://schemas.microsoft.com/office/drawing/2010/main" val="0"/>
+                        </a:ext>
+                      </a:extLst>
+                    </a:blip>
+                    <a:stretch>
+                      <a:fillRect/>
+                    </a:stretch>
+                  </pic:blipFill>
+                  <pic:spPr>
+                    <a:xfrm>
+                      <a:off x="0" y="0"/>
+                      <a:ext cx="5943600" cy="2710351"/>
+                    </a:xfrm>
+                    <a:prstGeom prst="rect">
+                      <a:avLst/>
+                    </a:prstGeom>
+                  </pic:spPr>
+                </pic:pic>
+              </a:graphicData>
+            </a:graphic>
+          </wp:inline>
+        </w:drawing>
+      </w:r>
+    </w:p>
+    <w:p>
+      <w:pPr>
+        <w:ind w:firstLine="0"/>
+        <w:jc w:val="center"/>
+        <w:rPr>
+          <w:lang w:val="id-ID"/>
+        </w:rPr>
+      </w:pPr>
+      <w:r>
+        <w:rPr>
           <w:lang w:val="id-ID"/>
         </w:rPr>
         <w:t>Gambar 4.</w:t>
@@ -30263,6 +30571,33 @@
         </w:rPr>
         <w:t>Tambah dan Edit Agama</w:t>
       </w:r>
+    </w:p>
+    <w:p>
+      <w:pPr>
+        <w:ind w:firstLine="0"/>
+        <w:jc w:val="center"/>
+        <w:rPr>
+          <w:lang w:val="id-ID"/>
+        </w:rPr>
+      </w:pPr>
+    </w:p>
+    <w:p>
+      <w:pPr>
+        <w:ind w:firstLine="0"/>
+        <w:jc w:val="center"/>
+        <w:rPr>
+          <w:lang w:val="id-ID"/>
+        </w:rPr>
+      </w:pPr>
+    </w:p>
+    <w:p>
+      <w:pPr>
+        <w:ind w:firstLine="0"/>
+        <w:jc w:val="center"/>
+        <w:rPr>
+          <w:lang w:val="id-ID"/>
+        </w:rPr>
+      </w:pPr>
     </w:p>
     <w:p>
       <w:pPr>
@@ -30279,7 +30614,64 @@
         <w:rPr>
           <w:lang w:val="id-ID"/>
         </w:rPr>
+        <w:lastRenderedPageBreak/>
         <w:t xml:space="preserve"> Tampilan Menu Kategori</w:t>
+      </w:r>
+    </w:p>
+    <w:p>
+      <w:pPr>
+        <w:ind w:firstLine="0"/>
+        <w:jc w:val="center"/>
+        <w:rPr>
+          <w:lang w:val="id-ID"/>
+        </w:rPr>
+      </w:pPr>
+      <w:r>
+        <w:rPr>
+          <w:noProof/>
+          <w:lang w:val="id-ID"/>
+        </w:rPr>
+        <w:drawing>
+          <wp:inline distT="0" distB="0" distL="0" distR="0" wp14:anchorId="48B7DCF5" wp14:editId="05D93713">
+            <wp:extent cx="5943600" cy="2704011"/>
+            <wp:effectExtent l="0" t="0" r="0" b="1270"/>
+            <wp:docPr id="11" name="Picture 11"/>
+            <wp:cNvGraphicFramePr>
+              <a:graphicFrameLocks xmlns:a="http://schemas.openxmlformats.org/drawingml/2006/main" noChangeAspect="1"/>
+            </wp:cNvGraphicFramePr>
+            <a:graphic xmlns:a="http://schemas.openxmlformats.org/drawingml/2006/main">
+              <a:graphicData uri="http://schemas.openxmlformats.org/drawingml/2006/picture">
+                <pic:pic xmlns:pic="http://schemas.openxmlformats.org/drawingml/2006/picture">
+                  <pic:nvPicPr>
+                    <pic:cNvPr id="11" name="05. Tampilan Menu Kategori.png"/>
+                    <pic:cNvPicPr/>
+                  </pic:nvPicPr>
+                  <pic:blipFill>
+                    <a:blip r:embed="rId105">
+                      <a:extLst>
+                        <a:ext uri="{28A0092B-C50C-407E-A947-70E740481C1C}">
+                          <a14:useLocalDpi xmlns:a14="http://schemas.microsoft.com/office/drawing/2010/main" val="0"/>
+                        </a:ext>
+                      </a:extLst>
+                    </a:blip>
+                    <a:stretch>
+                      <a:fillRect/>
+                    </a:stretch>
+                  </pic:blipFill>
+                  <pic:spPr>
+                    <a:xfrm>
+                      <a:off x="0" y="0"/>
+                      <a:ext cx="5943600" cy="2704011"/>
+                    </a:xfrm>
+                    <a:prstGeom prst="rect">
+                      <a:avLst/>
+                    </a:prstGeom>
+                  </pic:spPr>
+                </pic:pic>
+              </a:graphicData>
+            </a:graphic>
+          </wp:inline>
+        </w:drawing>
       </w:r>
     </w:p>
     <w:p>
@@ -30343,6 +30735,62 @@
       </w:pPr>
       <w:r>
         <w:rPr>
+          <w:noProof/>
+          <w:lang w:val="id-ID"/>
+        </w:rPr>
+        <w:drawing>
+          <wp:inline distT="0" distB="0" distL="0" distR="0" wp14:anchorId="686B9CBC" wp14:editId="0F5C1CC0">
+            <wp:extent cx="5943600" cy="2704011"/>
+            <wp:effectExtent l="0" t="0" r="0" b="1270"/>
+            <wp:docPr id="12" name="Picture 12"/>
+            <wp:cNvGraphicFramePr>
+              <a:graphicFrameLocks xmlns:a="http://schemas.openxmlformats.org/drawingml/2006/main" noChangeAspect="1"/>
+            </wp:cNvGraphicFramePr>
+            <a:graphic xmlns:a="http://schemas.openxmlformats.org/drawingml/2006/main">
+              <a:graphicData uri="http://schemas.openxmlformats.org/drawingml/2006/picture">
+                <pic:pic xmlns:pic="http://schemas.openxmlformats.org/drawingml/2006/picture">
+                  <pic:nvPicPr>
+                    <pic:cNvPr id="12" name="06. Tampilan Tambah dan Edit Kategori.png"/>
+                    <pic:cNvPicPr/>
+                  </pic:nvPicPr>
+                  <pic:blipFill>
+                    <a:blip r:embed="rId106">
+                      <a:extLst>
+                        <a:ext uri="{28A0092B-C50C-407E-A947-70E740481C1C}">
+                          <a14:useLocalDpi xmlns:a14="http://schemas.microsoft.com/office/drawing/2010/main" val="0"/>
+                        </a:ext>
+                      </a:extLst>
+                    </a:blip>
+                    <a:stretch>
+                      <a:fillRect/>
+                    </a:stretch>
+                  </pic:blipFill>
+                  <pic:spPr>
+                    <a:xfrm>
+                      <a:off x="0" y="0"/>
+                      <a:ext cx="5943600" cy="2704011"/>
+                    </a:xfrm>
+                    <a:prstGeom prst="rect">
+                      <a:avLst/>
+                    </a:prstGeom>
+                  </pic:spPr>
+                </pic:pic>
+              </a:graphicData>
+            </a:graphic>
+          </wp:inline>
+        </w:drawing>
+      </w:r>
+    </w:p>
+    <w:p>
+      <w:pPr>
+        <w:ind w:firstLine="0"/>
+        <w:jc w:val="center"/>
+        <w:rPr>
+          <w:lang w:val="id-ID"/>
+        </w:rPr>
+      </w:pPr>
+      <w:r>
+        <w:rPr>
           <w:lang w:val="id-ID"/>
         </w:rPr>
         <w:t>Gambar 4.</w:t>
@@ -30365,6 +30813,33 @@
         </w:rPr>
         <w:t>Tambah dan Edit Kategori</w:t>
       </w:r>
+    </w:p>
+    <w:p>
+      <w:pPr>
+        <w:ind w:firstLine="0"/>
+        <w:jc w:val="center"/>
+        <w:rPr>
+          <w:lang w:val="id-ID"/>
+        </w:rPr>
+      </w:pPr>
+    </w:p>
+    <w:p>
+      <w:pPr>
+        <w:ind w:firstLine="0"/>
+        <w:jc w:val="center"/>
+        <w:rPr>
+          <w:lang w:val="id-ID"/>
+        </w:rPr>
+      </w:pPr>
+    </w:p>
+    <w:p>
+      <w:pPr>
+        <w:ind w:firstLine="0"/>
+        <w:jc w:val="center"/>
+        <w:rPr>
+          <w:lang w:val="id-ID"/>
+        </w:rPr>
+      </w:pPr>
     </w:p>
     <w:p>
       <w:pPr>
@@ -30381,7 +30856,64 @@
         <w:rPr>
           <w:lang w:val="id-ID"/>
         </w:rPr>
+        <w:lastRenderedPageBreak/>
         <w:t xml:space="preserve"> Tampilan Menu Klasifikasi</w:t>
+      </w:r>
+    </w:p>
+    <w:p>
+      <w:pPr>
+        <w:ind w:firstLine="0"/>
+        <w:jc w:val="center"/>
+        <w:rPr>
+          <w:lang w:val="id-ID"/>
+        </w:rPr>
+      </w:pPr>
+      <w:r>
+        <w:rPr>
+          <w:noProof/>
+          <w:lang w:val="id-ID"/>
+        </w:rPr>
+        <w:drawing>
+          <wp:inline distT="0" distB="0" distL="0" distR="0" wp14:anchorId="2152CFE2" wp14:editId="5239DA8F">
+            <wp:extent cx="5943600" cy="2699656"/>
+            <wp:effectExtent l="0" t="0" r="0" b="5715"/>
+            <wp:docPr id="13" name="Picture 13"/>
+            <wp:cNvGraphicFramePr>
+              <a:graphicFrameLocks xmlns:a="http://schemas.openxmlformats.org/drawingml/2006/main" noChangeAspect="1"/>
+            </wp:cNvGraphicFramePr>
+            <a:graphic xmlns:a="http://schemas.openxmlformats.org/drawingml/2006/main">
+              <a:graphicData uri="http://schemas.openxmlformats.org/drawingml/2006/picture">
+                <pic:pic xmlns:pic="http://schemas.openxmlformats.org/drawingml/2006/picture">
+                  <pic:nvPicPr>
+                    <pic:cNvPr id="13" name="07. Tampilan Menu Klasifikasi.png"/>
+                    <pic:cNvPicPr/>
+                  </pic:nvPicPr>
+                  <pic:blipFill>
+                    <a:blip r:embed="rId107">
+                      <a:extLst>
+                        <a:ext uri="{28A0092B-C50C-407E-A947-70E740481C1C}">
+                          <a14:useLocalDpi xmlns:a14="http://schemas.microsoft.com/office/drawing/2010/main" val="0"/>
+                        </a:ext>
+                      </a:extLst>
+                    </a:blip>
+                    <a:stretch>
+                      <a:fillRect/>
+                    </a:stretch>
+                  </pic:blipFill>
+                  <pic:spPr>
+                    <a:xfrm>
+                      <a:off x="0" y="0"/>
+                      <a:ext cx="5943600" cy="2699656"/>
+                    </a:xfrm>
+                    <a:prstGeom prst="rect">
+                      <a:avLst/>
+                    </a:prstGeom>
+                  </pic:spPr>
+                </pic:pic>
+              </a:graphicData>
+            </a:graphic>
+          </wp:inline>
+        </w:drawing>
       </w:r>
     </w:p>
     <w:p>
@@ -30432,7 +30964,6 @@
         <w:rPr>
           <w:lang w:val="id-ID"/>
         </w:rPr>
-        <w:lastRenderedPageBreak/>
         <w:t xml:space="preserve"> Tampilan Tambah dan Edit Klasifikasi</w:t>
       </w:r>
     </w:p>
@@ -30446,6 +30977,62 @@
       </w:pPr>
       <w:r>
         <w:rPr>
+          <w:noProof/>
+          <w:lang w:val="id-ID"/>
+        </w:rPr>
+        <w:drawing>
+          <wp:inline distT="0" distB="0" distL="0" distR="0" wp14:anchorId="26FE5909" wp14:editId="177FEBC3">
+            <wp:extent cx="5943600" cy="2699385"/>
+            <wp:effectExtent l="0" t="0" r="0" b="5715"/>
+            <wp:docPr id="14" name="Picture 14"/>
+            <wp:cNvGraphicFramePr>
+              <a:graphicFrameLocks xmlns:a="http://schemas.openxmlformats.org/drawingml/2006/main" noChangeAspect="1"/>
+            </wp:cNvGraphicFramePr>
+            <a:graphic xmlns:a="http://schemas.openxmlformats.org/drawingml/2006/main">
+              <a:graphicData uri="http://schemas.openxmlformats.org/drawingml/2006/picture">
+                <pic:pic xmlns:pic="http://schemas.openxmlformats.org/drawingml/2006/picture">
+                  <pic:nvPicPr>
+                    <pic:cNvPr id="14" name="08. Tampilan Tambah dan Edit Klasifikasi.png"/>
+                    <pic:cNvPicPr/>
+                  </pic:nvPicPr>
+                  <pic:blipFill>
+                    <a:blip r:embed="rId108">
+                      <a:extLst>
+                        <a:ext uri="{28A0092B-C50C-407E-A947-70E740481C1C}">
+                          <a14:useLocalDpi xmlns:a14="http://schemas.microsoft.com/office/drawing/2010/main" val="0"/>
+                        </a:ext>
+                      </a:extLst>
+                    </a:blip>
+                    <a:stretch>
+                      <a:fillRect/>
+                    </a:stretch>
+                  </pic:blipFill>
+                  <pic:spPr>
+                    <a:xfrm>
+                      <a:off x="0" y="0"/>
+                      <a:ext cx="5943600" cy="2699385"/>
+                    </a:xfrm>
+                    <a:prstGeom prst="rect">
+                      <a:avLst/>
+                    </a:prstGeom>
+                  </pic:spPr>
+                </pic:pic>
+              </a:graphicData>
+            </a:graphic>
+          </wp:inline>
+        </w:drawing>
+      </w:r>
+    </w:p>
+    <w:p>
+      <w:pPr>
+        <w:ind w:firstLine="0"/>
+        <w:jc w:val="center"/>
+        <w:rPr>
+          <w:lang w:val="id-ID"/>
+        </w:rPr>
+      </w:pPr>
+      <w:r>
+        <w:rPr>
           <w:lang w:val="id-ID"/>
         </w:rPr>
         <w:t>Gambar 4.</w:t>
@@ -30468,6 +31055,33 @@
         </w:rPr>
         <w:t>Tambah dan Edit Klasifikasi</w:t>
       </w:r>
+    </w:p>
+    <w:p>
+      <w:pPr>
+        <w:ind w:firstLine="0"/>
+        <w:jc w:val="center"/>
+        <w:rPr>
+          <w:lang w:val="id-ID"/>
+        </w:rPr>
+      </w:pPr>
+    </w:p>
+    <w:p>
+      <w:pPr>
+        <w:ind w:firstLine="0"/>
+        <w:jc w:val="center"/>
+        <w:rPr>
+          <w:lang w:val="id-ID"/>
+        </w:rPr>
+      </w:pPr>
+    </w:p>
+    <w:p>
+      <w:pPr>
+        <w:ind w:firstLine="0"/>
+        <w:jc w:val="center"/>
+        <w:rPr>
+          <w:lang w:val="id-ID"/>
+        </w:rPr>
+      </w:pPr>
     </w:p>
     <w:p>
       <w:pPr>
@@ -30484,7 +31098,71 @@
         <w:rPr>
           <w:lang w:val="id-ID"/>
         </w:rPr>
+        <w:lastRenderedPageBreak/>
         <w:t xml:space="preserve"> Tampilan Tambah Kategori Klasifikasi</w:t>
+      </w:r>
+    </w:p>
+    <w:p>
+      <w:pPr>
+        <w:ind w:firstLine="0"/>
+        <w:jc w:val="center"/>
+        <w:rPr>
+          <w:lang w:val="id-ID"/>
+        </w:rPr>
+      </w:pPr>
+      <w:r>
+        <w:rPr>
+          <w:noProof/>
+          <w:lang w:val="id-ID"/>
+        </w:rPr>
+        <w:drawing>
+          <wp:inline distT="0" distB="0" distL="0" distR="0" wp14:anchorId="6DBC5144" wp14:editId="1BE29EBA">
+            <wp:extent cx="5942831" cy="2705735"/>
+            <wp:effectExtent l="0" t="0" r="1270" b="0"/>
+            <wp:docPr id="15" name="Picture 15"/>
+            <wp:cNvGraphicFramePr>
+              <a:graphicFrameLocks xmlns:a="http://schemas.openxmlformats.org/drawingml/2006/main" noChangeAspect="1"/>
+            </wp:cNvGraphicFramePr>
+            <a:graphic xmlns:a="http://schemas.openxmlformats.org/drawingml/2006/main">
+              <a:graphicData uri="http://schemas.openxmlformats.org/drawingml/2006/picture">
+                <pic:pic xmlns:pic="http://schemas.openxmlformats.org/drawingml/2006/picture">
+                  <pic:nvPicPr>
+                    <pic:cNvPr id="15" name="09. Tampilan Tambah Kategori Klasifikasi.png"/>
+                    <pic:cNvPicPr/>
+                  </pic:nvPicPr>
+                  <pic:blipFill rotWithShape="1">
+                    <a:blip r:embed="rId109">
+                      <a:extLst>
+                        <a:ext uri="{28A0092B-C50C-407E-A947-70E740481C1C}">
+                          <a14:useLocalDpi xmlns:a14="http://schemas.microsoft.com/office/drawing/2010/main" val="0"/>
+                        </a:ext>
+                      </a:extLst>
+                    </a:blip>
+                    <a:srcRect t="871"/>
+                    <a:stretch/>
+                  </pic:blipFill>
+                  <pic:spPr bwMode="auto">
+                    <a:xfrm>
+                      <a:off x="0" y="0"/>
+                      <a:ext cx="5943600" cy="2706085"/>
+                    </a:xfrm>
+                    <a:prstGeom prst="rect">
+                      <a:avLst/>
+                    </a:prstGeom>
+                    <a:ln>
+                      <a:noFill/>
+                    </a:ln>
+                    <a:extLst>
+                      <a:ext uri="{53640926-AAD7-44D8-BBD7-CCE9431645EC}">
+                        <a14:shadowObscured xmlns:a14="http://schemas.microsoft.com/office/drawing/2010/main"/>
+                      </a:ext>
+                    </a:extLst>
+                  </pic:spPr>
+                </pic:pic>
+              </a:graphicData>
+            </a:graphic>
+          </wp:inline>
+        </w:drawing>
       </w:r>
     </w:p>
     <w:p>
@@ -30548,6 +31226,62 @@
       </w:pPr>
       <w:r>
         <w:rPr>
+          <w:noProof/>
+          <w:lang w:val="id-ID"/>
+        </w:rPr>
+        <w:drawing>
+          <wp:inline distT="0" distB="0" distL="0" distR="0" wp14:anchorId="2A445D6C" wp14:editId="04C4EEB0">
+            <wp:extent cx="5943600" cy="2726055"/>
+            <wp:effectExtent l="0" t="0" r="0" b="0"/>
+            <wp:docPr id="16" name="Picture 16"/>
+            <wp:cNvGraphicFramePr>
+              <a:graphicFrameLocks xmlns:a="http://schemas.openxmlformats.org/drawingml/2006/main" noChangeAspect="1"/>
+            </wp:cNvGraphicFramePr>
+            <a:graphic xmlns:a="http://schemas.openxmlformats.org/drawingml/2006/main">
+              <a:graphicData uri="http://schemas.openxmlformats.org/drawingml/2006/picture">
+                <pic:pic xmlns:pic="http://schemas.openxmlformats.org/drawingml/2006/picture">
+                  <pic:nvPicPr>
+                    <pic:cNvPr id="16" name="10. Tampilan Data Penduduk KK.png"/>
+                    <pic:cNvPicPr/>
+                  </pic:nvPicPr>
+                  <pic:blipFill>
+                    <a:blip r:embed="rId110">
+                      <a:extLst>
+                        <a:ext uri="{28A0092B-C50C-407E-A947-70E740481C1C}">
+                          <a14:useLocalDpi xmlns:a14="http://schemas.microsoft.com/office/drawing/2010/main" val="0"/>
+                        </a:ext>
+                      </a:extLst>
+                    </a:blip>
+                    <a:stretch>
+                      <a:fillRect/>
+                    </a:stretch>
+                  </pic:blipFill>
+                  <pic:spPr>
+                    <a:xfrm>
+                      <a:off x="0" y="0"/>
+                      <a:ext cx="5943600" cy="2726055"/>
+                    </a:xfrm>
+                    <a:prstGeom prst="rect">
+                      <a:avLst/>
+                    </a:prstGeom>
+                  </pic:spPr>
+                </pic:pic>
+              </a:graphicData>
+            </a:graphic>
+          </wp:inline>
+        </w:drawing>
+      </w:r>
+    </w:p>
+    <w:p>
+      <w:pPr>
+        <w:ind w:firstLine="0"/>
+        <w:jc w:val="center"/>
+        <w:rPr>
+          <w:lang w:val="id-ID"/>
+        </w:rPr>
+      </w:pPr>
+      <w:r>
+        <w:rPr>
           <w:lang w:val="id-ID"/>
         </w:rPr>
         <w:t>Gambar 4.</w:t>
@@ -30570,6 +31304,33 @@
         </w:rPr>
         <w:t>Menu Data Penduduk Per KK</w:t>
       </w:r>
+    </w:p>
+    <w:p>
+      <w:pPr>
+        <w:ind w:firstLine="0"/>
+        <w:jc w:val="center"/>
+        <w:rPr>
+          <w:lang w:val="id-ID"/>
+        </w:rPr>
+      </w:pPr>
+    </w:p>
+    <w:p>
+      <w:pPr>
+        <w:ind w:firstLine="0"/>
+        <w:jc w:val="center"/>
+        <w:rPr>
+          <w:lang w:val="id-ID"/>
+        </w:rPr>
+      </w:pPr>
+    </w:p>
+    <w:p>
+      <w:pPr>
+        <w:ind w:firstLine="0"/>
+        <w:jc w:val="center"/>
+        <w:rPr>
+          <w:lang w:val="id-ID"/>
+        </w:rPr>
+      </w:pPr>
     </w:p>
     <w:p>
       <w:pPr>
@@ -30586,7 +31347,64 @@
         <w:rPr>
           <w:lang w:val="id-ID"/>
         </w:rPr>
+        <w:lastRenderedPageBreak/>
         <w:t xml:space="preserve"> Tampilan Tambah dan Edit Data Penduduk Per KK</w:t>
+      </w:r>
+    </w:p>
+    <w:p>
+      <w:pPr>
+        <w:ind w:firstLine="0"/>
+        <w:jc w:val="center"/>
+        <w:rPr>
+          <w:lang w:val="id-ID"/>
+        </w:rPr>
+      </w:pPr>
+      <w:r>
+        <w:rPr>
+          <w:noProof/>
+          <w:lang w:val="id-ID"/>
+        </w:rPr>
+        <w:drawing>
+          <wp:inline distT="0" distB="0" distL="0" distR="0" wp14:anchorId="6E9BAB7A" wp14:editId="5D6BDD12">
+            <wp:extent cx="5943600" cy="2703830"/>
+            <wp:effectExtent l="0" t="0" r="0" b="1270"/>
+            <wp:docPr id="17" name="Picture 17"/>
+            <wp:cNvGraphicFramePr>
+              <a:graphicFrameLocks xmlns:a="http://schemas.openxmlformats.org/drawingml/2006/main" noChangeAspect="1"/>
+            </wp:cNvGraphicFramePr>
+            <a:graphic xmlns:a="http://schemas.openxmlformats.org/drawingml/2006/main">
+              <a:graphicData uri="http://schemas.openxmlformats.org/drawingml/2006/picture">
+                <pic:pic xmlns:pic="http://schemas.openxmlformats.org/drawingml/2006/picture">
+                  <pic:nvPicPr>
+                    <pic:cNvPr id="17" name="11. Tampilan Tambah dan Edit KK.png"/>
+                    <pic:cNvPicPr/>
+                  </pic:nvPicPr>
+                  <pic:blipFill>
+                    <a:blip r:embed="rId111">
+                      <a:extLst>
+                        <a:ext uri="{28A0092B-C50C-407E-A947-70E740481C1C}">
+                          <a14:useLocalDpi xmlns:a14="http://schemas.microsoft.com/office/drawing/2010/main" val="0"/>
+                        </a:ext>
+                      </a:extLst>
+                    </a:blip>
+                    <a:stretch>
+                      <a:fillRect/>
+                    </a:stretch>
+                  </pic:blipFill>
+                  <pic:spPr>
+                    <a:xfrm>
+                      <a:off x="0" y="0"/>
+                      <a:ext cx="5943600" cy="2703830"/>
+                    </a:xfrm>
+                    <a:prstGeom prst="rect">
+                      <a:avLst/>
+                    </a:prstGeom>
+                  </pic:spPr>
+                </pic:pic>
+              </a:graphicData>
+            </a:graphic>
+          </wp:inline>
+        </w:drawing>
       </w:r>
     </w:p>
     <w:p>
@@ -30650,6 +31468,62 @@
       </w:pPr>
       <w:r>
         <w:rPr>
+          <w:noProof/>
+          <w:lang w:val="id-ID"/>
+        </w:rPr>
+        <w:drawing>
+          <wp:inline distT="0" distB="0" distL="0" distR="0" wp14:anchorId="40C657B6" wp14:editId="28076B96">
+            <wp:extent cx="5943600" cy="2723515"/>
+            <wp:effectExtent l="0" t="0" r="0" b="635"/>
+            <wp:docPr id="18" name="Picture 18"/>
+            <wp:cNvGraphicFramePr>
+              <a:graphicFrameLocks xmlns:a="http://schemas.openxmlformats.org/drawingml/2006/main" noChangeAspect="1"/>
+            </wp:cNvGraphicFramePr>
+            <a:graphic xmlns:a="http://schemas.openxmlformats.org/drawingml/2006/main">
+              <a:graphicData uri="http://schemas.openxmlformats.org/drawingml/2006/picture">
+                <pic:pic xmlns:pic="http://schemas.openxmlformats.org/drawingml/2006/picture">
+                  <pic:nvPicPr>
+                    <pic:cNvPr id="18" name="12. Tampilan Penduduk NIK.png"/>
+                    <pic:cNvPicPr/>
+                  </pic:nvPicPr>
+                  <pic:blipFill>
+                    <a:blip r:embed="rId112">
+                      <a:extLst>
+                        <a:ext uri="{28A0092B-C50C-407E-A947-70E740481C1C}">
+                          <a14:useLocalDpi xmlns:a14="http://schemas.microsoft.com/office/drawing/2010/main" val="0"/>
+                        </a:ext>
+                      </a:extLst>
+                    </a:blip>
+                    <a:stretch>
+                      <a:fillRect/>
+                    </a:stretch>
+                  </pic:blipFill>
+                  <pic:spPr>
+                    <a:xfrm>
+                      <a:off x="0" y="0"/>
+                      <a:ext cx="5943600" cy="2723515"/>
+                    </a:xfrm>
+                    <a:prstGeom prst="rect">
+                      <a:avLst/>
+                    </a:prstGeom>
+                  </pic:spPr>
+                </pic:pic>
+              </a:graphicData>
+            </a:graphic>
+          </wp:inline>
+        </w:drawing>
+      </w:r>
+    </w:p>
+    <w:p>
+      <w:pPr>
+        <w:ind w:firstLine="0"/>
+        <w:jc w:val="center"/>
+        <w:rPr>
+          <w:lang w:val="id-ID"/>
+        </w:rPr>
+      </w:pPr>
+      <w:r>
+        <w:rPr>
           <w:lang w:val="id-ID"/>
         </w:rPr>
         <w:t>Gambar 4.</w:t>
@@ -30672,6 +31546,33 @@
         </w:rPr>
         <w:t>Menu Data Penduduk per NIK berdasarkan KK yang di klik</w:t>
       </w:r>
+    </w:p>
+    <w:p>
+      <w:pPr>
+        <w:ind w:firstLine="0"/>
+        <w:jc w:val="center"/>
+        <w:rPr>
+          <w:lang w:val="id-ID"/>
+        </w:rPr>
+      </w:pPr>
+    </w:p>
+    <w:p>
+      <w:pPr>
+        <w:ind w:firstLine="0"/>
+        <w:jc w:val="center"/>
+        <w:rPr>
+          <w:lang w:val="id-ID"/>
+        </w:rPr>
+      </w:pPr>
+    </w:p>
+    <w:p>
+      <w:pPr>
+        <w:ind w:firstLine="0"/>
+        <w:jc w:val="center"/>
+        <w:rPr>
+          <w:lang w:val="id-ID"/>
+        </w:rPr>
+      </w:pPr>
     </w:p>
     <w:p>
       <w:pPr>
@@ -30688,7 +31589,64 @@
         <w:rPr>
           <w:lang w:val="id-ID"/>
         </w:rPr>
+        <w:lastRenderedPageBreak/>
         <w:t xml:space="preserve"> Tampilan Tambah dan Edit Data Penduduk per NIK</w:t>
+      </w:r>
+    </w:p>
+    <w:p>
+      <w:pPr>
+        <w:ind w:firstLine="0"/>
+        <w:jc w:val="center"/>
+        <w:rPr>
+          <w:lang w:val="id-ID"/>
+        </w:rPr>
+      </w:pPr>
+      <w:r>
+        <w:rPr>
+          <w:noProof/>
+          <w:lang w:val="id-ID"/>
+        </w:rPr>
+        <w:drawing>
+          <wp:inline distT="0" distB="0" distL="0" distR="0" wp14:anchorId="7407CEE8" wp14:editId="068C762F">
+            <wp:extent cx="5943600" cy="2721610"/>
+            <wp:effectExtent l="0" t="0" r="0" b="2540"/>
+            <wp:docPr id="19" name="Picture 19"/>
+            <wp:cNvGraphicFramePr>
+              <a:graphicFrameLocks xmlns:a="http://schemas.openxmlformats.org/drawingml/2006/main" noChangeAspect="1"/>
+            </wp:cNvGraphicFramePr>
+            <a:graphic xmlns:a="http://schemas.openxmlformats.org/drawingml/2006/main">
+              <a:graphicData uri="http://schemas.openxmlformats.org/drawingml/2006/picture">
+                <pic:pic xmlns:pic="http://schemas.openxmlformats.org/drawingml/2006/picture">
+                  <pic:nvPicPr>
+                    <pic:cNvPr id="19" name="13.  Tampilan Tambah dan Edit NIK.png"/>
+                    <pic:cNvPicPr/>
+                  </pic:nvPicPr>
+                  <pic:blipFill>
+                    <a:blip r:embed="rId113">
+                      <a:extLst>
+                        <a:ext uri="{28A0092B-C50C-407E-A947-70E740481C1C}">
+                          <a14:useLocalDpi xmlns:a14="http://schemas.microsoft.com/office/drawing/2010/main" val="0"/>
+                        </a:ext>
+                      </a:extLst>
+                    </a:blip>
+                    <a:stretch>
+                      <a:fillRect/>
+                    </a:stretch>
+                  </pic:blipFill>
+                  <pic:spPr>
+                    <a:xfrm>
+                      <a:off x="0" y="0"/>
+                      <a:ext cx="5943600" cy="2721610"/>
+                    </a:xfrm>
+                    <a:prstGeom prst="rect">
+                      <a:avLst/>
+                    </a:prstGeom>
+                  </pic:spPr>
+                </pic:pic>
+              </a:graphicData>
+            </a:graphic>
+          </wp:inline>
+        </w:drawing>
       </w:r>
     </w:p>
     <w:p>
@@ -30752,6 +31710,62 @@
       </w:pPr>
       <w:r>
         <w:rPr>
+          <w:noProof/>
+          <w:lang w:val="id-ID"/>
+        </w:rPr>
+        <w:drawing>
+          <wp:inline distT="0" distB="0" distL="0" distR="0" wp14:anchorId="000362EA" wp14:editId="5A2D0004">
+            <wp:extent cx="5943600" cy="2712720"/>
+            <wp:effectExtent l="0" t="0" r="0" b="0"/>
+            <wp:docPr id="20" name="Picture 20"/>
+            <wp:cNvGraphicFramePr>
+              <a:graphicFrameLocks xmlns:a="http://schemas.openxmlformats.org/drawingml/2006/main" noChangeAspect="1"/>
+            </wp:cNvGraphicFramePr>
+            <a:graphic xmlns:a="http://schemas.openxmlformats.org/drawingml/2006/main">
+              <a:graphicData uri="http://schemas.openxmlformats.org/drawingml/2006/picture">
+                <pic:pic xmlns:pic="http://schemas.openxmlformats.org/drawingml/2006/picture">
+                  <pic:nvPicPr>
+                    <pic:cNvPr id="20" name="14.  Tampilan Detail Individu.png"/>
+                    <pic:cNvPicPr/>
+                  </pic:nvPicPr>
+                  <pic:blipFill>
+                    <a:blip r:embed="rId114">
+                      <a:extLst>
+                        <a:ext uri="{28A0092B-C50C-407E-A947-70E740481C1C}">
+                          <a14:useLocalDpi xmlns:a14="http://schemas.microsoft.com/office/drawing/2010/main" val="0"/>
+                        </a:ext>
+                      </a:extLst>
+                    </a:blip>
+                    <a:stretch>
+                      <a:fillRect/>
+                    </a:stretch>
+                  </pic:blipFill>
+                  <pic:spPr>
+                    <a:xfrm>
+                      <a:off x="0" y="0"/>
+                      <a:ext cx="5943600" cy="2712720"/>
+                    </a:xfrm>
+                    <a:prstGeom prst="rect">
+                      <a:avLst/>
+                    </a:prstGeom>
+                  </pic:spPr>
+                </pic:pic>
+              </a:graphicData>
+            </a:graphic>
+          </wp:inline>
+        </w:drawing>
+      </w:r>
+    </w:p>
+    <w:p>
+      <w:pPr>
+        <w:ind w:firstLine="0"/>
+        <w:jc w:val="center"/>
+        <w:rPr>
+          <w:lang w:val="id-ID"/>
+        </w:rPr>
+      </w:pPr>
+      <w:r>
+        <w:rPr>
           <w:lang w:val="id-ID"/>
         </w:rPr>
         <w:t>Gambar 4.</w:t>
@@ -30774,6 +31788,33 @@
         </w:rPr>
         <w:t>Menu Detail Individu NIK</w:t>
       </w:r>
+    </w:p>
+    <w:p>
+      <w:pPr>
+        <w:ind w:firstLine="0"/>
+        <w:jc w:val="center"/>
+        <w:rPr>
+          <w:lang w:val="id-ID"/>
+        </w:rPr>
+      </w:pPr>
+    </w:p>
+    <w:p>
+      <w:pPr>
+        <w:ind w:firstLine="0"/>
+        <w:jc w:val="center"/>
+        <w:rPr>
+          <w:lang w:val="id-ID"/>
+        </w:rPr>
+      </w:pPr>
+    </w:p>
+    <w:p>
+      <w:pPr>
+        <w:ind w:firstLine="0"/>
+        <w:jc w:val="center"/>
+        <w:rPr>
+          <w:lang w:val="id-ID"/>
+        </w:rPr>
+      </w:pPr>
     </w:p>
     <w:p>
       <w:pPr>
@@ -30790,7 +31831,64 @@
         <w:rPr>
           <w:lang w:val="id-ID"/>
         </w:rPr>
+        <w:lastRenderedPageBreak/>
         <w:t xml:space="preserve"> Tampilan Menu Detail Mutasi</w:t>
+      </w:r>
+    </w:p>
+    <w:p>
+      <w:pPr>
+        <w:ind w:firstLine="0"/>
+        <w:jc w:val="center"/>
+        <w:rPr>
+          <w:lang w:val="id-ID"/>
+        </w:rPr>
+      </w:pPr>
+      <w:r>
+        <w:rPr>
+          <w:noProof/>
+          <w:lang w:val="id-ID"/>
+        </w:rPr>
+        <w:drawing>
+          <wp:inline distT="0" distB="0" distL="0" distR="0" wp14:anchorId="20DF07C1" wp14:editId="6FA3B6D5">
+            <wp:extent cx="5943600" cy="2717165"/>
+            <wp:effectExtent l="0" t="0" r="0" b="6985"/>
+            <wp:docPr id="21" name="Picture 21"/>
+            <wp:cNvGraphicFramePr>
+              <a:graphicFrameLocks xmlns:a="http://schemas.openxmlformats.org/drawingml/2006/main" noChangeAspect="1"/>
+            </wp:cNvGraphicFramePr>
+            <a:graphic xmlns:a="http://schemas.openxmlformats.org/drawingml/2006/main">
+              <a:graphicData uri="http://schemas.openxmlformats.org/drawingml/2006/picture">
+                <pic:pic xmlns:pic="http://schemas.openxmlformats.org/drawingml/2006/picture">
+                  <pic:nvPicPr>
+                    <pic:cNvPr id="21" name="16. Tampilan Detail Mutasi.png"/>
+                    <pic:cNvPicPr/>
+                  </pic:nvPicPr>
+                  <pic:blipFill>
+                    <a:blip r:embed="rId115">
+                      <a:extLst>
+                        <a:ext uri="{28A0092B-C50C-407E-A947-70E740481C1C}">
+                          <a14:useLocalDpi xmlns:a14="http://schemas.microsoft.com/office/drawing/2010/main" val="0"/>
+                        </a:ext>
+                      </a:extLst>
+                    </a:blip>
+                    <a:stretch>
+                      <a:fillRect/>
+                    </a:stretch>
+                  </pic:blipFill>
+                  <pic:spPr>
+                    <a:xfrm>
+                      <a:off x="0" y="0"/>
+                      <a:ext cx="5943600" cy="2717165"/>
+                    </a:xfrm>
+                    <a:prstGeom prst="rect">
+                      <a:avLst/>
+                    </a:prstGeom>
+                  </pic:spPr>
+                </pic:pic>
+              </a:graphicData>
+            </a:graphic>
+          </wp:inline>
+        </w:drawing>
       </w:r>
     </w:p>
     <w:p>
@@ -30854,6 +31952,62 @@
       </w:pPr>
       <w:r>
         <w:rPr>
+          <w:noProof/>
+          <w:lang w:val="id-ID"/>
+        </w:rPr>
+        <w:drawing>
+          <wp:inline distT="0" distB="0" distL="0" distR="0" wp14:anchorId="1815B931" wp14:editId="319DB502">
+            <wp:extent cx="5943600" cy="2717165"/>
+            <wp:effectExtent l="0" t="0" r="0" b="6985"/>
+            <wp:docPr id="22" name="Picture 22"/>
+            <wp:cNvGraphicFramePr>
+              <a:graphicFrameLocks xmlns:a="http://schemas.openxmlformats.org/drawingml/2006/main" noChangeAspect="1"/>
+            </wp:cNvGraphicFramePr>
+            <a:graphic xmlns:a="http://schemas.openxmlformats.org/drawingml/2006/main">
+              <a:graphicData uri="http://schemas.openxmlformats.org/drawingml/2006/picture">
+                <pic:pic xmlns:pic="http://schemas.openxmlformats.org/drawingml/2006/picture">
+                  <pic:nvPicPr>
+                    <pic:cNvPr id="22" name="16. Tampilan Data Kelahiran.png"/>
+                    <pic:cNvPicPr/>
+                  </pic:nvPicPr>
+                  <pic:blipFill>
+                    <a:blip r:embed="rId116">
+                      <a:extLst>
+                        <a:ext uri="{28A0092B-C50C-407E-A947-70E740481C1C}">
+                          <a14:useLocalDpi xmlns:a14="http://schemas.microsoft.com/office/drawing/2010/main" val="0"/>
+                        </a:ext>
+                      </a:extLst>
+                    </a:blip>
+                    <a:stretch>
+                      <a:fillRect/>
+                    </a:stretch>
+                  </pic:blipFill>
+                  <pic:spPr>
+                    <a:xfrm>
+                      <a:off x="0" y="0"/>
+                      <a:ext cx="5943600" cy="2717165"/>
+                    </a:xfrm>
+                    <a:prstGeom prst="rect">
+                      <a:avLst/>
+                    </a:prstGeom>
+                  </pic:spPr>
+                </pic:pic>
+              </a:graphicData>
+            </a:graphic>
+          </wp:inline>
+        </w:drawing>
+      </w:r>
+    </w:p>
+    <w:p>
+      <w:pPr>
+        <w:ind w:firstLine="0"/>
+        <w:jc w:val="center"/>
+        <w:rPr>
+          <w:lang w:val="id-ID"/>
+        </w:rPr>
+      </w:pPr>
+      <w:r>
+        <w:rPr>
           <w:lang w:val="id-ID"/>
         </w:rPr>
         <w:t>Gambar 4.</w:t>
@@ -30876,6 +32030,33 @@
         </w:rPr>
         <w:t>Menu Data Kelahiran</w:t>
       </w:r>
+    </w:p>
+    <w:p>
+      <w:pPr>
+        <w:ind w:firstLine="0"/>
+        <w:jc w:val="center"/>
+        <w:rPr>
+          <w:lang w:val="id-ID"/>
+        </w:rPr>
+      </w:pPr>
+    </w:p>
+    <w:p>
+      <w:pPr>
+        <w:ind w:firstLine="0"/>
+        <w:jc w:val="center"/>
+        <w:rPr>
+          <w:lang w:val="id-ID"/>
+        </w:rPr>
+      </w:pPr>
+    </w:p>
+    <w:p>
+      <w:pPr>
+        <w:ind w:firstLine="0"/>
+        <w:jc w:val="center"/>
+        <w:rPr>
+          <w:lang w:val="id-ID"/>
+        </w:rPr>
+      </w:pPr>
     </w:p>
     <w:p>
       <w:pPr>
@@ -30892,7 +32073,64 @@
         <w:rPr>
           <w:lang w:val="id-ID"/>
         </w:rPr>
+        <w:lastRenderedPageBreak/>
         <w:t xml:space="preserve"> Tampilan Menu Data Kematian</w:t>
+      </w:r>
+    </w:p>
+    <w:p>
+      <w:pPr>
+        <w:ind w:firstLine="0"/>
+        <w:jc w:val="center"/>
+        <w:rPr>
+          <w:lang w:val="id-ID"/>
+        </w:rPr>
+      </w:pPr>
+      <w:r>
+        <w:rPr>
+          <w:noProof/>
+          <w:lang w:val="id-ID"/>
+        </w:rPr>
+        <w:drawing>
+          <wp:inline distT="0" distB="0" distL="0" distR="0" wp14:anchorId="3AB430B4" wp14:editId="3D025ADE">
+            <wp:extent cx="5943600" cy="2717165"/>
+            <wp:effectExtent l="0" t="0" r="0" b="6985"/>
+            <wp:docPr id="23" name="Picture 23"/>
+            <wp:cNvGraphicFramePr>
+              <a:graphicFrameLocks xmlns:a="http://schemas.openxmlformats.org/drawingml/2006/main" noChangeAspect="1"/>
+            </wp:cNvGraphicFramePr>
+            <a:graphic xmlns:a="http://schemas.openxmlformats.org/drawingml/2006/main">
+              <a:graphicData uri="http://schemas.openxmlformats.org/drawingml/2006/picture">
+                <pic:pic xmlns:pic="http://schemas.openxmlformats.org/drawingml/2006/picture">
+                  <pic:nvPicPr>
+                    <pic:cNvPr id="23" name="17. Tampilan Data Kematian.png"/>
+                    <pic:cNvPicPr/>
+                  </pic:nvPicPr>
+                  <pic:blipFill>
+                    <a:blip r:embed="rId117">
+                      <a:extLst>
+                        <a:ext uri="{28A0092B-C50C-407E-A947-70E740481C1C}">
+                          <a14:useLocalDpi xmlns:a14="http://schemas.microsoft.com/office/drawing/2010/main" val="0"/>
+                        </a:ext>
+                      </a:extLst>
+                    </a:blip>
+                    <a:stretch>
+                      <a:fillRect/>
+                    </a:stretch>
+                  </pic:blipFill>
+                  <pic:spPr>
+                    <a:xfrm>
+                      <a:off x="0" y="0"/>
+                      <a:ext cx="5943600" cy="2717165"/>
+                    </a:xfrm>
+                    <a:prstGeom prst="rect">
+                      <a:avLst/>
+                    </a:prstGeom>
+                  </pic:spPr>
+                </pic:pic>
+              </a:graphicData>
+            </a:graphic>
+          </wp:inline>
+        </w:drawing>
       </w:r>
     </w:p>
     <w:p>
@@ -30970,6 +32208,62 @@
       </w:pPr>
       <w:r>
         <w:rPr>
+          <w:noProof/>
+          <w:lang w:val="id-ID"/>
+        </w:rPr>
+        <w:drawing>
+          <wp:inline distT="0" distB="0" distL="0" distR="0" wp14:anchorId="1BB8E1F8" wp14:editId="21263B67">
+            <wp:extent cx="5943600" cy="2717165"/>
+            <wp:effectExtent l="0" t="0" r="0" b="6985"/>
+            <wp:docPr id="24" name="Picture 24"/>
+            <wp:cNvGraphicFramePr>
+              <a:graphicFrameLocks xmlns:a="http://schemas.openxmlformats.org/drawingml/2006/main" noChangeAspect="1"/>
+            </wp:cNvGraphicFramePr>
+            <a:graphic xmlns:a="http://schemas.openxmlformats.org/drawingml/2006/main">
+              <a:graphicData uri="http://schemas.openxmlformats.org/drawingml/2006/picture">
+                <pic:pic xmlns:pic="http://schemas.openxmlformats.org/drawingml/2006/picture">
+                  <pic:nvPicPr>
+                    <pic:cNvPr id="24" name="18. Tampilan Menu Laporan.png"/>
+                    <pic:cNvPicPr/>
+                  </pic:nvPicPr>
+                  <pic:blipFill>
+                    <a:blip r:embed="rId118">
+                      <a:extLst>
+                        <a:ext uri="{28A0092B-C50C-407E-A947-70E740481C1C}">
+                          <a14:useLocalDpi xmlns:a14="http://schemas.microsoft.com/office/drawing/2010/main" val="0"/>
+                        </a:ext>
+                      </a:extLst>
+                    </a:blip>
+                    <a:stretch>
+                      <a:fillRect/>
+                    </a:stretch>
+                  </pic:blipFill>
+                  <pic:spPr>
+                    <a:xfrm>
+                      <a:off x="0" y="0"/>
+                      <a:ext cx="5943600" cy="2717165"/>
+                    </a:xfrm>
+                    <a:prstGeom prst="rect">
+                      <a:avLst/>
+                    </a:prstGeom>
+                  </pic:spPr>
+                </pic:pic>
+              </a:graphicData>
+            </a:graphic>
+          </wp:inline>
+        </w:drawing>
+      </w:r>
+    </w:p>
+    <w:p>
+      <w:pPr>
+        <w:ind w:firstLine="0"/>
+        <w:jc w:val="center"/>
+        <w:rPr>
+          <w:lang w:val="id-ID"/>
+        </w:rPr>
+      </w:pPr>
+      <w:r>
+        <w:rPr>
           <w:lang w:val="id-ID"/>
         </w:rPr>
         <w:t>Gambar 4.</w:t>
@@ -31006,6 +32300,33 @@
         </w:rPr>
         <w:t>)</w:t>
       </w:r>
+    </w:p>
+    <w:p>
+      <w:pPr>
+        <w:ind w:firstLine="0"/>
+        <w:jc w:val="center"/>
+        <w:rPr>
+          <w:lang w:val="id-ID"/>
+        </w:rPr>
+      </w:pPr>
+    </w:p>
+    <w:p>
+      <w:pPr>
+        <w:ind w:firstLine="0"/>
+        <w:jc w:val="center"/>
+        <w:rPr>
+          <w:lang w:val="id-ID"/>
+        </w:rPr>
+      </w:pPr>
+    </w:p>
+    <w:p>
+      <w:pPr>
+        <w:ind w:firstLine="0"/>
+        <w:jc w:val="center"/>
+        <w:rPr>
+          <w:lang w:val="id-ID"/>
+        </w:rPr>
+      </w:pPr>
     </w:p>
     <w:p>
       <w:pPr>
@@ -31022,6 +32343,7 @@
         <w:rPr>
           <w:lang w:val="id-ID"/>
         </w:rPr>
+        <w:lastRenderedPageBreak/>
         <w:t xml:space="preserve"> Tampilan Menu Pencarian Individu NIK</w:t>
       </w:r>
     </w:p>
@@ -31035,9 +32357,64 @@
       </w:pPr>
       <w:r>
         <w:rPr>
-          <w:lang w:val="id-ID"/>
-        </w:rPr>
-        <w:lastRenderedPageBreak/>
+          <w:noProof/>
+          <w:lang w:val="id-ID"/>
+        </w:rPr>
+        <w:drawing>
+          <wp:inline distT="0" distB="0" distL="0" distR="0" wp14:anchorId="44D21CB6" wp14:editId="514CFE9D">
+            <wp:extent cx="5943600" cy="2712720"/>
+            <wp:effectExtent l="0" t="0" r="0" b="0"/>
+            <wp:docPr id="25" name="Picture 25"/>
+            <wp:cNvGraphicFramePr>
+              <a:graphicFrameLocks xmlns:a="http://schemas.openxmlformats.org/drawingml/2006/main" noChangeAspect="1"/>
+            </wp:cNvGraphicFramePr>
+            <a:graphic xmlns:a="http://schemas.openxmlformats.org/drawingml/2006/main">
+              <a:graphicData uri="http://schemas.openxmlformats.org/drawingml/2006/picture">
+                <pic:pic xmlns:pic="http://schemas.openxmlformats.org/drawingml/2006/picture">
+                  <pic:nvPicPr>
+                    <pic:cNvPr id="25" name="19. Tampilan Menu Searching.png"/>
+                    <pic:cNvPicPr/>
+                  </pic:nvPicPr>
+                  <pic:blipFill>
+                    <a:blip r:embed="rId119">
+                      <a:extLst>
+                        <a:ext uri="{28A0092B-C50C-407E-A947-70E740481C1C}">
+                          <a14:useLocalDpi xmlns:a14="http://schemas.microsoft.com/office/drawing/2010/main" val="0"/>
+                        </a:ext>
+                      </a:extLst>
+                    </a:blip>
+                    <a:stretch>
+                      <a:fillRect/>
+                    </a:stretch>
+                  </pic:blipFill>
+                  <pic:spPr>
+                    <a:xfrm>
+                      <a:off x="0" y="0"/>
+                      <a:ext cx="5943600" cy="2712720"/>
+                    </a:xfrm>
+                    <a:prstGeom prst="rect">
+                      <a:avLst/>
+                    </a:prstGeom>
+                  </pic:spPr>
+                </pic:pic>
+              </a:graphicData>
+            </a:graphic>
+          </wp:inline>
+        </w:drawing>
+      </w:r>
+    </w:p>
+    <w:p>
+      <w:pPr>
+        <w:ind w:firstLine="0"/>
+        <w:jc w:val="center"/>
+        <w:rPr>
+          <w:lang w:val="id-ID"/>
+        </w:rPr>
+      </w:pPr>
+      <w:r>
+        <w:rPr>
+          <w:lang w:val="id-ID"/>
+        </w:rPr>
         <w:t>Gambar 4.</w:t>
       </w:r>
       <w:r>
@@ -31087,6 +32464,62 @@
       </w:pPr>
       <w:r>
         <w:rPr>
+          <w:noProof/>
+          <w:lang w:val="id-ID"/>
+        </w:rPr>
+        <w:drawing>
+          <wp:inline distT="0" distB="0" distL="0" distR="0" wp14:anchorId="3483A7E3" wp14:editId="4A7FDD71">
+            <wp:extent cx="5943600" cy="2719070"/>
+            <wp:effectExtent l="0" t="0" r="0" b="5080"/>
+            <wp:docPr id="26" name="Picture 26"/>
+            <wp:cNvGraphicFramePr>
+              <a:graphicFrameLocks xmlns:a="http://schemas.openxmlformats.org/drawingml/2006/main" noChangeAspect="1"/>
+            </wp:cNvGraphicFramePr>
+            <a:graphic xmlns:a="http://schemas.openxmlformats.org/drawingml/2006/main">
+              <a:graphicData uri="http://schemas.openxmlformats.org/drawingml/2006/picture">
+                <pic:pic xmlns:pic="http://schemas.openxmlformats.org/drawingml/2006/picture">
+                  <pic:nvPicPr>
+                    <pic:cNvPr id="26" name="20. Tampilan Menu Manajemen Akses.png"/>
+                    <pic:cNvPicPr/>
+                  </pic:nvPicPr>
+                  <pic:blipFill>
+                    <a:blip r:embed="rId120">
+                      <a:extLst>
+                        <a:ext uri="{28A0092B-C50C-407E-A947-70E740481C1C}">
+                          <a14:useLocalDpi xmlns:a14="http://schemas.microsoft.com/office/drawing/2010/main" val="0"/>
+                        </a:ext>
+                      </a:extLst>
+                    </a:blip>
+                    <a:stretch>
+                      <a:fillRect/>
+                    </a:stretch>
+                  </pic:blipFill>
+                  <pic:spPr>
+                    <a:xfrm>
+                      <a:off x="0" y="0"/>
+                      <a:ext cx="5943600" cy="2719070"/>
+                    </a:xfrm>
+                    <a:prstGeom prst="rect">
+                      <a:avLst/>
+                    </a:prstGeom>
+                  </pic:spPr>
+                </pic:pic>
+              </a:graphicData>
+            </a:graphic>
+          </wp:inline>
+        </w:drawing>
+      </w:r>
+    </w:p>
+    <w:p>
+      <w:pPr>
+        <w:ind w:firstLine="0"/>
+        <w:jc w:val="center"/>
+        <w:rPr>
+          <w:lang w:val="id-ID"/>
+        </w:rPr>
+      </w:pPr>
+      <w:r>
+        <w:rPr>
           <w:lang w:val="id-ID"/>
         </w:rPr>
         <w:t>Gambar 4.</w:t>
@@ -31109,6 +32542,33 @@
         </w:rPr>
         <w:t>Menu Manajemen Akses</w:t>
       </w:r>
+    </w:p>
+    <w:p>
+      <w:pPr>
+        <w:ind w:firstLine="0"/>
+        <w:jc w:val="center"/>
+        <w:rPr>
+          <w:lang w:val="id-ID"/>
+        </w:rPr>
+      </w:pPr>
+    </w:p>
+    <w:p>
+      <w:pPr>
+        <w:ind w:firstLine="0"/>
+        <w:jc w:val="center"/>
+        <w:rPr>
+          <w:lang w:val="id-ID"/>
+        </w:rPr>
+      </w:pPr>
+    </w:p>
+    <w:p>
+      <w:pPr>
+        <w:ind w:firstLine="0"/>
+        <w:jc w:val="center"/>
+        <w:rPr>
+          <w:lang w:val="id-ID"/>
+        </w:rPr>
+      </w:pPr>
     </w:p>
     <w:p>
       <w:pPr>
@@ -31125,6 +32585,7 @@
         <w:rPr>
           <w:lang w:val="id-ID"/>
         </w:rPr>
+        <w:lastRenderedPageBreak/>
         <w:t xml:space="preserve"> Tampilan Menu Manajemen </w:t>
       </w:r>
       <w:r>
@@ -31132,6 +32593,62 @@
           <w:lang w:val="id-ID"/>
         </w:rPr>
         <w:t>Desa</w:t>
+      </w:r>
+    </w:p>
+    <w:p>
+      <w:pPr>
+        <w:ind w:firstLine="0"/>
+        <w:jc w:val="center"/>
+        <w:rPr>
+          <w:lang w:val="id-ID"/>
+        </w:rPr>
+      </w:pPr>
+      <w:r>
+        <w:rPr>
+          <w:noProof/>
+          <w:lang w:val="id-ID"/>
+        </w:rPr>
+        <w:drawing>
+          <wp:inline distT="0" distB="0" distL="0" distR="0" wp14:anchorId="68D77F36" wp14:editId="6198491C">
+            <wp:extent cx="5943600" cy="2717165"/>
+            <wp:effectExtent l="0" t="0" r="0" b="6985"/>
+            <wp:docPr id="27" name="Picture 27"/>
+            <wp:cNvGraphicFramePr>
+              <a:graphicFrameLocks xmlns:a="http://schemas.openxmlformats.org/drawingml/2006/main" noChangeAspect="1"/>
+            </wp:cNvGraphicFramePr>
+            <a:graphic xmlns:a="http://schemas.openxmlformats.org/drawingml/2006/main">
+              <a:graphicData uri="http://schemas.openxmlformats.org/drawingml/2006/picture">
+                <pic:pic xmlns:pic="http://schemas.openxmlformats.org/drawingml/2006/picture">
+                  <pic:nvPicPr>
+                    <pic:cNvPr id="27" name="21. Tampilan Menu Manajemen Desa.png"/>
+                    <pic:cNvPicPr/>
+                  </pic:nvPicPr>
+                  <pic:blipFill>
+                    <a:blip r:embed="rId121">
+                      <a:extLst>
+                        <a:ext uri="{28A0092B-C50C-407E-A947-70E740481C1C}">
+                          <a14:useLocalDpi xmlns:a14="http://schemas.microsoft.com/office/drawing/2010/main" val="0"/>
+                        </a:ext>
+                      </a:extLst>
+                    </a:blip>
+                    <a:stretch>
+                      <a:fillRect/>
+                    </a:stretch>
+                  </pic:blipFill>
+                  <pic:spPr>
+                    <a:xfrm>
+                      <a:off x="0" y="0"/>
+                      <a:ext cx="5943600" cy="2717165"/>
+                    </a:xfrm>
+                    <a:prstGeom prst="rect">
+                      <a:avLst/>
+                    </a:prstGeom>
+                  </pic:spPr>
+                </pic:pic>
+              </a:graphicData>
+            </a:graphic>
+          </wp:inline>
+        </w:drawing>
       </w:r>
     </w:p>
     <w:p>
@@ -31263,7 +32780,7 @@
           <w:sz w:val="24"/>
           <w:lang w:val="id-ID"/>
         </w:rPr>
-        <w:t>S</w:t>
+        <w:t>Kes</w:t>
       </w:r>
       <w:r>
         <w:rPr>
@@ -31290,10 +32807,16 @@
         <w:tc>
           <w:tcPr>
             <w:tcW w:w="9350" w:type="dxa"/>
+            <w:tcBorders>
+              <w:top w:val="nil"/>
+              <w:left w:val="nil"/>
+              <w:bottom w:val="nil"/>
+              <w:right w:val="nil"/>
+            </w:tcBorders>
           </w:tcPr>
           <w:p>
             <w:pPr>
-              <w:ind w:firstLine="0"/>
+              <w:ind w:firstLine="873"/>
               <w:rPr>
                 <w:lang w:val="id-ID"/>
               </w:rPr>
@@ -31302,7 +32825,405 @@
               <w:rPr>
                 <w:lang w:val="id-ID"/>
               </w:rPr>
-              <w:t>Simpulan merupakan pernyataan singkat, jelas, dan tepat tentang apa yang diperoleh, memuat keunggulan dan kelemahan, dapat dibuktikan, serta terkait langsung dengan Rumusan Masalah dan Tujuan Penelitian. Uraian pada bagian ini harus merupakan pernyataan yang pernah dianalisis/dibahas pada bagian sebelumnya, bukan pernyataan yang sama sekali baru dan tidak pernah dibahas pada bagian sebelumnya, serta merupakan jawaban atas permasalahan yang dirumuskan. Bagian ini tidak perlu ada uraian penjelasan lagi.</w:t>
+              <w:t xml:space="preserve">Berdasarkan   uraian-uraian   di   atas,   maka   peneliti   dapat   mengambil kesimpulan sebagai berikut: </w:t>
+            </w:r>
+          </w:p>
+          <w:p>
+            <w:pPr>
+              <w:pStyle w:val="ListParagraph"/>
+              <w:numPr>
+                <w:ilvl w:val="0"/>
+                <w:numId w:val="42"/>
+              </w:numPr>
+              <w:ind w:left="321"/>
+              <w:rPr>
+                <w:lang w:val="id-ID"/>
+              </w:rPr>
+            </w:pPr>
+            <w:r>
+              <w:rPr>
+                <w:lang w:val="id-ID"/>
+              </w:rPr>
+              <w:t>Telah</w:t>
+            </w:r>
+            <w:r>
+              <w:rPr>
+                <w:lang w:val="id-ID"/>
+              </w:rPr>
+              <w:t xml:space="preserve"> </w:t>
+            </w:r>
+            <w:r>
+              <w:rPr>
+                <w:lang w:val="id-ID"/>
+              </w:rPr>
+              <w:t>dibangunnya</w:t>
+            </w:r>
+            <w:r>
+              <w:rPr>
+                <w:lang w:val="id-ID"/>
+              </w:rPr>
+              <w:t xml:space="preserve"> </w:t>
+            </w:r>
+            <w:r>
+              <w:rPr>
+                <w:lang w:val="id-ID"/>
+              </w:rPr>
+              <w:t>Sistem</w:t>
+            </w:r>
+            <w:r>
+              <w:rPr>
+                <w:lang w:val="id-ID"/>
+              </w:rPr>
+              <w:t xml:space="preserve"> </w:t>
+            </w:r>
+            <w:r>
+              <w:rPr>
+                <w:lang w:val="id-ID"/>
+              </w:rPr>
+              <w:t>Informasi</w:t>
+            </w:r>
+            <w:r>
+              <w:rPr>
+                <w:lang w:val="id-ID"/>
+              </w:rPr>
+              <w:t xml:space="preserve"> </w:t>
+            </w:r>
+            <w:r>
+              <w:rPr>
+                <w:lang w:val="id-ID"/>
+              </w:rPr>
+              <w:t>Aplikasi</w:t>
+            </w:r>
+            <w:r>
+              <w:rPr>
+                <w:lang w:val="id-ID"/>
+              </w:rPr>
+              <w:t xml:space="preserve"> </w:t>
+            </w:r>
+            <w:r>
+              <w:rPr>
+                <w:lang w:val="id-ID"/>
+              </w:rPr>
+              <w:t>Kependudukan Desa</w:t>
+            </w:r>
+            <w:r>
+              <w:rPr>
+                <w:lang w:val="id-ID"/>
+              </w:rPr>
+              <w:t xml:space="preserve"> Cengal</w:t>
+            </w:r>
+            <w:r>
+              <w:rPr>
+                <w:lang w:val="id-ID"/>
+              </w:rPr>
+              <w:t xml:space="preserve">, </w:t>
+            </w:r>
+            <w:r>
+              <w:rPr>
+                <w:lang w:val="id-ID"/>
+              </w:rPr>
+              <w:t>Kecamatan Maja</w:t>
+            </w:r>
+            <w:r>
+              <w:rPr>
+                <w:lang w:val="id-ID"/>
+              </w:rPr>
+              <w:t xml:space="preserve">, </w:t>
+            </w:r>
+            <w:r>
+              <w:rPr>
+                <w:lang w:val="id-ID"/>
+              </w:rPr>
+              <w:t>Kabupaten Majalengka</w:t>
+            </w:r>
+            <w:r>
+              <w:rPr>
+                <w:lang w:val="id-ID"/>
+              </w:rPr>
+              <w:t xml:space="preserve"> yang mengelola data penduduk secara terkomputerisasi sehingga menggantikan sistem lama yang masih dilakukan secara manual</w:t>
+            </w:r>
+            <w:r>
+              <w:rPr>
+                <w:lang w:val="id-ID"/>
+              </w:rPr>
+              <w:t>.</w:t>
+            </w:r>
+          </w:p>
+          <w:p>
+            <w:pPr>
+              <w:pStyle w:val="ListParagraph"/>
+              <w:numPr>
+                <w:ilvl w:val="0"/>
+                <w:numId w:val="42"/>
+              </w:numPr>
+              <w:ind w:left="321"/>
+              <w:rPr>
+                <w:lang w:val="id-ID"/>
+              </w:rPr>
+            </w:pPr>
+            <w:r>
+              <w:rPr>
+                <w:lang w:val="id-ID"/>
+              </w:rPr>
+              <w:t>Sistem Informasi Aplikasi Kependudukan</w:t>
+            </w:r>
+            <w:r>
+              <w:rPr>
+                <w:lang w:val="id-ID"/>
+              </w:rPr>
+              <w:t xml:space="preserve"> </w:t>
+            </w:r>
+            <w:r>
+              <w:rPr>
+                <w:lang w:val="id-ID"/>
+              </w:rPr>
+              <w:t xml:space="preserve">di </w:t>
+            </w:r>
+            <w:r>
+              <w:rPr>
+                <w:lang w:val="id-ID"/>
+              </w:rPr>
+              <w:t>Desa</w:t>
+            </w:r>
+            <w:r>
+              <w:rPr>
+                <w:lang w:val="id-ID"/>
+              </w:rPr>
+              <w:t xml:space="preserve"> Cengal, Kecamatan Maja memberikan </w:t>
+            </w:r>
+            <w:r>
+              <w:rPr>
+                <w:lang w:val="id-ID"/>
+              </w:rPr>
+              <w:t xml:space="preserve">Kemudahan dalam tata administrasi </w:t>
+            </w:r>
+            <w:r>
+              <w:rPr>
+                <w:lang w:val="id-ID"/>
+              </w:rPr>
+              <w:t>pelayanan</w:t>
+            </w:r>
+            <w:r>
+              <w:rPr>
+                <w:lang w:val="id-ID"/>
+              </w:rPr>
+              <w:t xml:space="preserve"> </w:t>
+            </w:r>
+            <w:r>
+              <w:rPr>
+                <w:lang w:val="id-ID"/>
+              </w:rPr>
+              <w:t>kepada masyarakat</w:t>
+            </w:r>
+            <w:r>
+              <w:rPr>
+                <w:lang w:val="id-ID"/>
+              </w:rPr>
+              <w:t xml:space="preserve"> </w:t>
+            </w:r>
+            <w:r>
+              <w:rPr>
+                <w:lang w:val="id-ID"/>
+              </w:rPr>
+              <w:t>berupa</w:t>
+            </w:r>
+            <w:r>
+              <w:rPr>
+                <w:lang w:val="id-ID"/>
+              </w:rPr>
+              <w:t xml:space="preserve"> </w:t>
+            </w:r>
+            <w:r>
+              <w:rPr>
+                <w:lang w:val="id-ID"/>
+              </w:rPr>
+              <w:t>pembuatan</w:t>
+            </w:r>
+            <w:r>
+              <w:rPr>
+                <w:lang w:val="id-ID"/>
+              </w:rPr>
+              <w:t xml:space="preserve"> </w:t>
+            </w:r>
+            <w:r>
+              <w:rPr>
+                <w:lang w:val="id-ID"/>
+              </w:rPr>
+              <w:t>laporan data penduduk dengan sistem terkomputerisasi</w:t>
+            </w:r>
+            <w:r>
+              <w:rPr>
+                <w:lang w:val="id-ID"/>
+              </w:rPr>
+              <w:t xml:space="preserve">, </w:t>
+            </w:r>
+            <w:r>
+              <w:rPr>
+                <w:lang w:val="id-ID"/>
+              </w:rPr>
+              <w:t>kemudahan mengelola data kelahiran dan kematian</w:t>
+            </w:r>
+            <w:r>
+              <w:rPr>
+                <w:lang w:val="id-ID"/>
+              </w:rPr>
+              <w:t xml:space="preserve">, </w:t>
+            </w:r>
+            <w:r>
+              <w:rPr>
+                <w:lang w:val="id-ID"/>
+              </w:rPr>
+              <w:t xml:space="preserve">pembuatan </w:t>
+            </w:r>
+            <w:r>
+              <w:rPr>
+                <w:lang w:val="id-ID"/>
+              </w:rPr>
+              <w:t>surat</w:t>
+            </w:r>
+            <w:r>
+              <w:rPr>
+                <w:lang w:val="id-ID"/>
+              </w:rPr>
+              <w:t xml:space="preserve"> </w:t>
+            </w:r>
+            <w:r>
+              <w:rPr>
+                <w:lang w:val="id-ID"/>
+              </w:rPr>
+              <w:t xml:space="preserve">keterangan </w:t>
+            </w:r>
+            <w:r>
+              <w:rPr>
+                <w:lang w:val="id-ID"/>
+              </w:rPr>
+              <w:t>mutasi masuk</w:t>
+            </w:r>
+            <w:r>
+              <w:rPr>
+                <w:lang w:val="id-ID"/>
+              </w:rPr>
+              <w:t xml:space="preserve"> dan surat keterangan </w:t>
+            </w:r>
+            <w:r>
+              <w:rPr>
+                <w:lang w:val="id-ID"/>
+              </w:rPr>
+              <w:t>mutasi keluar</w:t>
+            </w:r>
+            <w:r>
+              <w:rPr>
+                <w:lang w:val="id-ID"/>
+              </w:rPr>
+              <w:t>.</w:t>
+            </w:r>
+            <w:r>
+              <w:rPr>
+                <w:lang w:val="id-ID"/>
+              </w:rPr>
+              <w:t xml:space="preserve"> </w:t>
+            </w:r>
+            <w:r>
+              <w:rPr>
+                <w:lang w:val="id-ID"/>
+              </w:rPr>
+              <w:t>Pelayanan kepada</w:t>
+            </w:r>
+            <w:r>
+              <w:rPr>
+                <w:lang w:val="id-ID"/>
+              </w:rPr>
+              <w:t xml:space="preserve"> </w:t>
+            </w:r>
+            <w:r>
+              <w:rPr>
+                <w:lang w:val="id-ID"/>
+              </w:rPr>
+              <w:t>masyarakat</w:t>
+            </w:r>
+            <w:r>
+              <w:rPr>
+                <w:lang w:val="id-ID"/>
+              </w:rPr>
+              <w:t xml:space="preserve"> </w:t>
+            </w:r>
+            <w:r>
+              <w:rPr>
+                <w:lang w:val="id-ID"/>
+              </w:rPr>
+              <w:t>tersebut</w:t>
+            </w:r>
+            <w:r>
+              <w:rPr>
+                <w:lang w:val="id-ID"/>
+              </w:rPr>
+              <w:t xml:space="preserve"> </w:t>
+            </w:r>
+            <w:r>
+              <w:rPr>
+                <w:lang w:val="id-ID"/>
+              </w:rPr>
+              <w:t>dapat dikatakan</w:t>
+            </w:r>
+            <w:r>
+              <w:rPr>
+                <w:lang w:val="id-ID"/>
+              </w:rPr>
+              <w:t xml:space="preserve"> </w:t>
+            </w:r>
+            <w:r>
+              <w:rPr>
+                <w:lang w:val="id-ID"/>
+              </w:rPr>
+              <w:t>cukup</w:t>
+            </w:r>
+            <w:r>
+              <w:rPr>
+                <w:lang w:val="id-ID"/>
+              </w:rPr>
+              <w:t xml:space="preserve"> </w:t>
+            </w:r>
+            <w:r>
+              <w:rPr>
+                <w:lang w:val="id-ID"/>
+              </w:rPr>
+              <w:t>baik</w:t>
+            </w:r>
+            <w:r>
+              <w:rPr>
+                <w:lang w:val="id-ID"/>
+              </w:rPr>
+              <w:t xml:space="preserve"> </w:t>
+            </w:r>
+            <w:r>
+              <w:rPr>
+                <w:lang w:val="id-ID"/>
+              </w:rPr>
+              <w:t>melalui penggunaan</w:t>
+            </w:r>
+            <w:r>
+              <w:rPr>
+                <w:lang w:val="id-ID"/>
+              </w:rPr>
+              <w:t xml:space="preserve"> </w:t>
+            </w:r>
+            <w:r>
+              <w:rPr>
+                <w:lang w:val="id-ID"/>
+              </w:rPr>
+              <w:t>Sistem</w:t>
+            </w:r>
+            <w:r>
+              <w:rPr>
+                <w:lang w:val="id-ID"/>
+              </w:rPr>
+              <w:t xml:space="preserve"> </w:t>
+            </w:r>
+            <w:r>
+              <w:rPr>
+                <w:lang w:val="id-ID"/>
+              </w:rPr>
+              <w:t>Informasi Aplikasi Kependudukan.</w:t>
             </w:r>
           </w:p>
         </w:tc>
@@ -31356,10 +33277,16 @@
         <w:tc>
           <w:tcPr>
             <w:tcW w:w="9350" w:type="dxa"/>
+            <w:tcBorders>
+              <w:top w:val="nil"/>
+              <w:left w:val="nil"/>
+              <w:bottom w:val="nil"/>
+              <w:right w:val="nil"/>
+            </w:tcBorders>
           </w:tcPr>
           <w:p>
             <w:pPr>
-              <w:ind w:firstLine="0"/>
+              <w:ind w:firstLine="873"/>
               <w:rPr>
                 <w:lang w:val="id-ID"/>
               </w:rPr>
@@ -31368,7 +33295,115 @@
               <w:rPr>
                 <w:lang w:val="id-ID"/>
               </w:rPr>
-              <w:t>Saran memuat berbagai usulan atau pendapat yang sebaiknya dikaitkan oleh penelitian sejenis. Saran dibuat berdasarkan kelemahan, pengalaman, kesulitan, kesalahan, temuan baru yang belum diteliti dan berbagai kemungkinan arah penelitian selanjutnya. Saran yang disusun harus didasarkan atas hasil penelitian yang dilakukan.</w:t>
+              <w:t>Sistem</w:t>
+            </w:r>
+            <w:r>
+              <w:rPr>
+                <w:lang w:val="id-ID"/>
+              </w:rPr>
+              <w:t xml:space="preserve"> </w:t>
+            </w:r>
+            <w:r>
+              <w:rPr>
+                <w:lang w:val="id-ID"/>
+              </w:rPr>
+              <w:t>ini</w:t>
+            </w:r>
+            <w:r>
+              <w:rPr>
+                <w:lang w:val="id-ID"/>
+              </w:rPr>
+              <w:t xml:space="preserve"> </w:t>
+            </w:r>
+            <w:r>
+              <w:rPr>
+                <w:lang w:val="id-ID"/>
+              </w:rPr>
+              <w:t>memiliki</w:t>
+            </w:r>
+            <w:r>
+              <w:rPr>
+                <w:lang w:val="id-ID"/>
+              </w:rPr>
+              <w:t xml:space="preserve"> </w:t>
+            </w:r>
+            <w:r>
+              <w:rPr>
+                <w:lang w:val="id-ID"/>
+              </w:rPr>
+              <w:t>beberapa</w:t>
+            </w:r>
+            <w:r>
+              <w:rPr>
+                <w:lang w:val="id-ID"/>
+              </w:rPr>
+              <w:t xml:space="preserve"> </w:t>
+            </w:r>
+            <w:r>
+              <w:rPr>
+                <w:lang w:val="id-ID"/>
+              </w:rPr>
+              <w:t>kekurangan</w:t>
+            </w:r>
+            <w:r>
+              <w:rPr>
+                <w:lang w:val="id-ID"/>
+              </w:rPr>
+              <w:t xml:space="preserve"> </w:t>
+            </w:r>
+            <w:r>
+              <w:rPr>
+                <w:lang w:val="id-ID"/>
+              </w:rPr>
+              <w:t>yang</w:t>
+            </w:r>
+            <w:r>
+              <w:rPr>
+                <w:lang w:val="id-ID"/>
+              </w:rPr>
+              <w:t xml:space="preserve"> </w:t>
+            </w:r>
+            <w:r>
+              <w:rPr>
+                <w:lang w:val="id-ID"/>
+              </w:rPr>
+              <w:t>dapat dikembangkan untuk memperbaiki</w:t>
+            </w:r>
+            <w:r>
+              <w:rPr>
+                <w:lang w:val="id-ID"/>
+              </w:rPr>
+              <w:t xml:space="preserve"> </w:t>
+            </w:r>
+            <w:r>
+              <w:rPr>
+                <w:lang w:val="id-ID"/>
+              </w:rPr>
+              <w:t>kinerja sistem. Saran dari penulis yaitu</w:t>
+            </w:r>
+            <w:r>
+              <w:rPr>
+                <w:lang w:val="id-ID"/>
+              </w:rPr>
+              <w:t xml:space="preserve"> </w:t>
+            </w:r>
+            <w:r>
+              <w:rPr>
+                <w:lang w:val="id-ID"/>
+              </w:rPr>
+              <w:t>:</w:t>
+            </w:r>
+            <w:r>
+              <w:rPr>
+                <w:lang w:val="id-ID"/>
+              </w:rPr>
+              <w:t xml:space="preserve"> </w:t>
+            </w:r>
+            <w:r>
+              <w:rPr>
+                <w:lang w:val="id-ID"/>
+              </w:rPr>
+              <w:t>sistem dapat dikembangkan dengan menambah fasilitas untuk menyimpan data jenis-jenis surat lainnya.</w:t>
             </w:r>
           </w:p>
         </w:tc>
@@ -33921,6 +35956,92 @@
     </w:lvl>
   </w:abstractNum>
   <w:abstractNum w:abstractNumId="19" w15:restartNumberingAfterBreak="0">
+    <w:nsid w:val="3E921F6E"/>
+    <w:multiLevelType w:val="hybridMultilevel"/>
+    <w:tmpl w:val="11902234"/>
+    <w:lvl w:ilvl="0" w:tplc="0421000F">
+      <w:start w:val="1"/>
+      <w:numFmt w:val="decimal"/>
+      <w:lvlText w:val="%1."/>
+      <w:lvlJc w:val="left"/>
+      <w:pPr>
+        <w:ind w:left="1593" w:hanging="360"/>
+      </w:pPr>
+    </w:lvl>
+    <w:lvl w:ilvl="1" w:tplc="04210019" w:tentative="1">
+      <w:start w:val="1"/>
+      <w:numFmt w:val="lowerLetter"/>
+      <w:lvlText w:val="%2."/>
+      <w:lvlJc w:val="left"/>
+      <w:pPr>
+        <w:ind w:left="2313" w:hanging="360"/>
+      </w:pPr>
+    </w:lvl>
+    <w:lvl w:ilvl="2" w:tplc="0421001B" w:tentative="1">
+      <w:start w:val="1"/>
+      <w:numFmt w:val="lowerRoman"/>
+      <w:lvlText w:val="%3."/>
+      <w:lvlJc w:val="right"/>
+      <w:pPr>
+        <w:ind w:left="3033" w:hanging="180"/>
+      </w:pPr>
+    </w:lvl>
+    <w:lvl w:ilvl="3" w:tplc="0421000F" w:tentative="1">
+      <w:start w:val="1"/>
+      <w:numFmt w:val="decimal"/>
+      <w:lvlText w:val="%4."/>
+      <w:lvlJc w:val="left"/>
+      <w:pPr>
+        <w:ind w:left="3753" w:hanging="360"/>
+      </w:pPr>
+    </w:lvl>
+    <w:lvl w:ilvl="4" w:tplc="04210019" w:tentative="1">
+      <w:start w:val="1"/>
+      <w:numFmt w:val="lowerLetter"/>
+      <w:lvlText w:val="%5."/>
+      <w:lvlJc w:val="left"/>
+      <w:pPr>
+        <w:ind w:left="4473" w:hanging="360"/>
+      </w:pPr>
+    </w:lvl>
+    <w:lvl w:ilvl="5" w:tplc="0421001B" w:tentative="1">
+      <w:start w:val="1"/>
+      <w:numFmt w:val="lowerRoman"/>
+      <w:lvlText w:val="%6."/>
+      <w:lvlJc w:val="right"/>
+      <w:pPr>
+        <w:ind w:left="5193" w:hanging="180"/>
+      </w:pPr>
+    </w:lvl>
+    <w:lvl w:ilvl="6" w:tplc="0421000F" w:tentative="1">
+      <w:start w:val="1"/>
+      <w:numFmt w:val="decimal"/>
+      <w:lvlText w:val="%7."/>
+      <w:lvlJc w:val="left"/>
+      <w:pPr>
+        <w:ind w:left="5913" w:hanging="360"/>
+      </w:pPr>
+    </w:lvl>
+    <w:lvl w:ilvl="7" w:tplc="04210019" w:tentative="1">
+      <w:start w:val="1"/>
+      <w:numFmt w:val="lowerLetter"/>
+      <w:lvlText w:val="%8."/>
+      <w:lvlJc w:val="left"/>
+      <w:pPr>
+        <w:ind w:left="6633" w:hanging="360"/>
+      </w:pPr>
+    </w:lvl>
+    <w:lvl w:ilvl="8" w:tplc="0421001B" w:tentative="1">
+      <w:start w:val="1"/>
+      <w:numFmt w:val="lowerRoman"/>
+      <w:lvlText w:val="%9."/>
+      <w:lvlJc w:val="right"/>
+      <w:pPr>
+        <w:ind w:left="7353" w:hanging="180"/>
+      </w:pPr>
+    </w:lvl>
+  </w:abstractNum>
+  <w:abstractNum w:abstractNumId="20" w15:restartNumberingAfterBreak="0">
     <w:nsid w:val="40A3798A"/>
     <w:multiLevelType w:val="multilevel"/>
     <w:tmpl w:val="A7D05CB6"/>
@@ -34052,7 +36173,7 @@
       </w:rPr>
     </w:lvl>
   </w:abstractNum>
-  <w:abstractNum w:abstractNumId="20" w15:restartNumberingAfterBreak="0">
+  <w:abstractNum w:abstractNumId="21" w15:restartNumberingAfterBreak="0">
     <w:nsid w:val="41F8764E"/>
     <w:multiLevelType w:val="multilevel"/>
     <w:tmpl w:val="E8DCC9EC"/>
@@ -34174,7 +36295,7 @@
       </w:rPr>
     </w:lvl>
   </w:abstractNum>
-  <w:abstractNum w:abstractNumId="21" w15:restartNumberingAfterBreak="0">
+  <w:abstractNum w:abstractNumId="22" w15:restartNumberingAfterBreak="0">
     <w:nsid w:val="43746E5E"/>
     <w:multiLevelType w:val="hybridMultilevel"/>
     <w:tmpl w:val="6F569E6C"/>
@@ -34263,13 +36384,13 @@
       </w:pPr>
     </w:lvl>
   </w:abstractNum>
-  <w:abstractNum w:abstractNumId="22" w15:restartNumberingAfterBreak="0">
+  <w:abstractNum w:abstractNumId="23" w15:restartNumberingAfterBreak="0">
     <w:nsid w:val="4B9B2FA6"/>
     <w:multiLevelType w:val="multilevel"/>
     <w:tmpl w:val="A7D05CB6"/>
     <w:numStyleLink w:val="Style1"/>
   </w:abstractNum>
-  <w:abstractNum w:abstractNumId="23" w15:restartNumberingAfterBreak="0">
+  <w:abstractNum w:abstractNumId="24" w15:restartNumberingAfterBreak="0">
     <w:nsid w:val="4C5D5133"/>
     <w:multiLevelType w:val="hybridMultilevel"/>
     <w:tmpl w:val="42CCD7AC"/>
@@ -34358,13 +36479,13 @@
       </w:pPr>
     </w:lvl>
   </w:abstractNum>
-  <w:abstractNum w:abstractNumId="24" w15:restartNumberingAfterBreak="0">
+  <w:abstractNum w:abstractNumId="25" w15:restartNumberingAfterBreak="0">
     <w:nsid w:val="50116DC4"/>
     <w:multiLevelType w:val="multilevel"/>
     <w:tmpl w:val="A7D05CB6"/>
     <w:numStyleLink w:val="Style1"/>
   </w:abstractNum>
-  <w:abstractNum w:abstractNumId="25" w15:restartNumberingAfterBreak="0">
+  <w:abstractNum w:abstractNumId="26" w15:restartNumberingAfterBreak="0">
     <w:nsid w:val="503C6612"/>
     <w:multiLevelType w:val="multilevel"/>
     <w:tmpl w:val="D6B2F602"/>
@@ -34495,7 +36616,7 @@
       </w:rPr>
     </w:lvl>
   </w:abstractNum>
-  <w:abstractNum w:abstractNumId="26" w15:restartNumberingAfterBreak="0">
+  <w:abstractNum w:abstractNumId="27" w15:restartNumberingAfterBreak="0">
     <w:nsid w:val="52E60DC2"/>
     <w:multiLevelType w:val="hybridMultilevel"/>
     <w:tmpl w:val="20BC3E56"/>
@@ -34581,7 +36702,7 @@
       </w:pPr>
     </w:lvl>
   </w:abstractNum>
-  <w:abstractNum w:abstractNumId="27" w15:restartNumberingAfterBreak="0">
+  <w:abstractNum w:abstractNumId="28" w15:restartNumberingAfterBreak="0">
     <w:nsid w:val="554D268E"/>
     <w:multiLevelType w:val="hybridMultilevel"/>
     <w:tmpl w:val="24AEA060"/>
@@ -34672,7 +36793,7 @@
       </w:pPr>
     </w:lvl>
   </w:abstractNum>
-  <w:abstractNum w:abstractNumId="28" w15:restartNumberingAfterBreak="0">
+  <w:abstractNum w:abstractNumId="29" w15:restartNumberingAfterBreak="0">
     <w:nsid w:val="5B2F6EA8"/>
     <w:multiLevelType w:val="hybridMultilevel"/>
     <w:tmpl w:val="A476BD56"/>
@@ -34761,7 +36882,7 @@
       </w:pPr>
     </w:lvl>
   </w:abstractNum>
-  <w:abstractNum w:abstractNumId="29" w15:restartNumberingAfterBreak="0">
+  <w:abstractNum w:abstractNumId="30" w15:restartNumberingAfterBreak="0">
     <w:nsid w:val="600A2D45"/>
     <w:multiLevelType w:val="hybridMultilevel"/>
     <w:tmpl w:val="E2A69A3A"/>
@@ -34847,7 +36968,7 @@
       </w:pPr>
     </w:lvl>
   </w:abstractNum>
-  <w:abstractNum w:abstractNumId="30" w15:restartNumberingAfterBreak="0">
+  <w:abstractNum w:abstractNumId="31" w15:restartNumberingAfterBreak="0">
     <w:nsid w:val="60A01F0D"/>
     <w:multiLevelType w:val="hybridMultilevel"/>
     <w:tmpl w:val="6B6C8B0E"/>
@@ -34933,13 +37054,13 @@
       </w:pPr>
     </w:lvl>
   </w:abstractNum>
-  <w:abstractNum w:abstractNumId="31" w15:restartNumberingAfterBreak="0">
+  <w:abstractNum w:abstractNumId="32" w15:restartNumberingAfterBreak="0">
     <w:nsid w:val="61AB239E"/>
     <w:multiLevelType w:val="multilevel"/>
     <w:tmpl w:val="E06C2D70"/>
     <w:numStyleLink w:val="Style2"/>
   </w:abstractNum>
-  <w:abstractNum w:abstractNumId="32" w15:restartNumberingAfterBreak="0">
+  <w:abstractNum w:abstractNumId="33" w15:restartNumberingAfterBreak="0">
     <w:nsid w:val="62B15972"/>
     <w:multiLevelType w:val="multilevel"/>
     <w:tmpl w:val="E06C2D70"/>
@@ -35071,13 +37192,13 @@
       </w:rPr>
     </w:lvl>
   </w:abstractNum>
-  <w:abstractNum w:abstractNumId="33" w15:restartNumberingAfterBreak="0">
+  <w:abstractNum w:abstractNumId="34" w15:restartNumberingAfterBreak="0">
     <w:nsid w:val="63230A71"/>
     <w:multiLevelType w:val="multilevel"/>
     <w:tmpl w:val="00087992"/>
     <w:numStyleLink w:val="Style3"/>
   </w:abstractNum>
-  <w:abstractNum w:abstractNumId="34" w15:restartNumberingAfterBreak="0">
+  <w:abstractNum w:abstractNumId="35" w15:restartNumberingAfterBreak="0">
     <w:nsid w:val="6684322C"/>
     <w:multiLevelType w:val="multilevel"/>
     <w:tmpl w:val="0764C49C"/>
@@ -35208,7 +37329,7 @@
       </w:rPr>
     </w:lvl>
   </w:abstractNum>
-  <w:abstractNum w:abstractNumId="35" w15:restartNumberingAfterBreak="0">
+  <w:abstractNum w:abstractNumId="36" w15:restartNumberingAfterBreak="0">
     <w:nsid w:val="6CB94731"/>
     <w:multiLevelType w:val="hybridMultilevel"/>
     <w:tmpl w:val="5EE26A22"/>
@@ -35294,7 +37415,7 @@
       </w:pPr>
     </w:lvl>
   </w:abstractNum>
-  <w:abstractNum w:abstractNumId="36" w15:restartNumberingAfterBreak="0">
+  <w:abstractNum w:abstractNumId="37" w15:restartNumberingAfterBreak="0">
     <w:nsid w:val="6F991865"/>
     <w:multiLevelType w:val="hybridMultilevel"/>
     <w:tmpl w:val="EB5E37B8"/>
@@ -35383,7 +37504,7 @@
       </w:pPr>
     </w:lvl>
   </w:abstractNum>
-  <w:abstractNum w:abstractNumId="37" w15:restartNumberingAfterBreak="0">
+  <w:abstractNum w:abstractNumId="38" w15:restartNumberingAfterBreak="0">
     <w:nsid w:val="726A2AA0"/>
     <w:multiLevelType w:val="multilevel"/>
     <w:tmpl w:val="387C69EA"/>
@@ -35496,7 +37617,7 @@
       </w:rPr>
     </w:lvl>
   </w:abstractNum>
-  <w:abstractNum w:abstractNumId="38" w15:restartNumberingAfterBreak="0">
+  <w:abstractNum w:abstractNumId="39" w15:restartNumberingAfterBreak="0">
     <w:nsid w:val="74971D66"/>
     <w:multiLevelType w:val="hybridMultilevel"/>
     <w:tmpl w:val="289A13C4"/>
@@ -35582,7 +37703,7 @@
       </w:pPr>
     </w:lvl>
   </w:abstractNum>
-  <w:abstractNum w:abstractNumId="39" w15:restartNumberingAfterBreak="0">
+  <w:abstractNum w:abstractNumId="40" w15:restartNumberingAfterBreak="0">
     <w:nsid w:val="758C4ADD"/>
     <w:multiLevelType w:val="hybridMultilevel"/>
     <w:tmpl w:val="B02ACF8A"/>
@@ -35671,7 +37792,7 @@
       </w:pPr>
     </w:lvl>
   </w:abstractNum>
-  <w:abstractNum w:abstractNumId="40" w15:restartNumberingAfterBreak="0">
+  <w:abstractNum w:abstractNumId="41" w15:restartNumberingAfterBreak="0">
     <w:nsid w:val="786A5E60"/>
     <w:multiLevelType w:val="hybridMultilevel"/>
     <w:tmpl w:val="C8D41D30"/>
@@ -35767,16 +37888,16 @@
     <w:abstractNumId w:val="4"/>
   </w:num>
   <w:num w:numId="2">
-    <w:abstractNumId w:val="35"/>
+    <w:abstractNumId w:val="36"/>
   </w:num>
   <w:num w:numId="3">
-    <w:abstractNumId w:val="30"/>
+    <w:abstractNumId w:val="31"/>
   </w:num>
   <w:num w:numId="4">
     <w:abstractNumId w:val="6"/>
   </w:num>
   <w:num w:numId="5">
-    <w:abstractNumId w:val="31"/>
+    <w:abstractNumId w:val="32"/>
   </w:num>
   <w:num w:numId="6">
     <w:abstractNumId w:val="1"/>
@@ -35785,13 +37906,13 @@
     <w:abstractNumId w:val="7"/>
   </w:num>
   <w:num w:numId="8">
-    <w:abstractNumId w:val="40"/>
+    <w:abstractNumId w:val="41"/>
   </w:num>
   <w:num w:numId="9">
     <w:abstractNumId w:val="3"/>
   </w:num>
   <w:num w:numId="10">
-    <w:abstractNumId w:val="34"/>
+    <w:abstractNumId w:val="35"/>
   </w:num>
   <w:num w:numId="11">
     <w:abstractNumId w:val="16"/>
@@ -35803,10 +37924,10 @@
     <w:abstractNumId w:val="13"/>
   </w:num>
   <w:num w:numId="14">
-    <w:abstractNumId w:val="23"/>
+    <w:abstractNumId w:val="24"/>
   </w:num>
   <w:num w:numId="15">
-    <w:abstractNumId w:val="26"/>
+    <w:abstractNumId w:val="27"/>
   </w:num>
   <w:num w:numId="16">
     <w:abstractNumId w:val="10"/>
@@ -35815,25 +37936,25 @@
     <w:abstractNumId w:val="15"/>
   </w:num>
   <w:num w:numId="18">
-    <w:abstractNumId w:val="20"/>
+    <w:abstractNumId w:val="21"/>
   </w:num>
   <w:num w:numId="19">
-    <w:abstractNumId w:val="28"/>
+    <w:abstractNumId w:val="29"/>
   </w:num>
   <w:num w:numId="20">
-    <w:abstractNumId w:val="21"/>
+    <w:abstractNumId w:val="22"/>
   </w:num>
   <w:num w:numId="21">
-    <w:abstractNumId w:val="37"/>
+    <w:abstractNumId w:val="38"/>
   </w:num>
   <w:num w:numId="22">
     <w:abstractNumId w:val="17"/>
   </w:num>
   <w:num w:numId="23">
-    <w:abstractNumId w:val="29"/>
+    <w:abstractNumId w:val="30"/>
   </w:num>
   <w:num w:numId="24">
-    <w:abstractNumId w:val="27"/>
+    <w:abstractNumId w:val="28"/>
   </w:num>
   <w:num w:numId="25">
     <w:abstractNumId w:val="8"/>
@@ -35842,19 +37963,19 @@
     <w:abstractNumId w:val="5"/>
   </w:num>
   <w:num w:numId="27">
-    <w:abstractNumId w:val="19"/>
+    <w:abstractNumId w:val="20"/>
   </w:num>
   <w:num w:numId="28">
-    <w:abstractNumId w:val="25"/>
+    <w:abstractNumId w:val="26"/>
   </w:num>
   <w:num w:numId="29">
     <w:abstractNumId w:val="18"/>
   </w:num>
   <w:num w:numId="30">
-    <w:abstractNumId w:val="32"/>
+    <w:abstractNumId w:val="33"/>
   </w:num>
   <w:num w:numId="31">
-    <w:abstractNumId w:val="22"/>
+    <w:abstractNumId w:val="23"/>
     <w:lvlOverride w:ilvl="0">
       <w:lvl w:ilvl="0">
         <w:start w:val="3"/>
@@ -36003,16 +38124,16 @@
     </w:lvlOverride>
   </w:num>
   <w:num w:numId="32">
-    <w:abstractNumId w:val="24"/>
+    <w:abstractNumId w:val="25"/>
   </w:num>
   <w:num w:numId="33">
     <w:abstractNumId w:val="14"/>
   </w:num>
   <w:num w:numId="34">
-    <w:abstractNumId w:val="38"/>
+    <w:abstractNumId w:val="39"/>
   </w:num>
   <w:num w:numId="35">
-    <w:abstractNumId w:val="39"/>
+    <w:abstractNumId w:val="40"/>
   </w:num>
   <w:num w:numId="36">
     <w:abstractNumId w:val="12"/>
@@ -36024,7 +38145,7 @@
     <w:abstractNumId w:val="11"/>
   </w:num>
   <w:num w:numId="39">
-    <w:abstractNumId w:val="33"/>
+    <w:abstractNumId w:val="34"/>
     <w:lvlOverride w:ilvl="2">
       <w:lvl w:ilvl="2">
         <w:start w:val="1"/>
@@ -36048,7 +38169,10 @@
     <w:abstractNumId w:val="0"/>
   </w:num>
   <w:num w:numId="41">
-    <w:abstractNumId w:val="36"/>
+    <w:abstractNumId w:val="37"/>
+  </w:num>
+  <w:num w:numId="42">
+    <w:abstractNumId w:val="19"/>
   </w:num>
 </w:numbering>
 </file>

</xml_diff>